<commit_message>
Fix a bug in format
</commit_message>
<xml_diff>
--- a/doc/SQuant_软件需求规约.docx
+++ b/doc/SQuant_软件需求规约.docx
@@ -4,76 +4,109 @@
   <w:body>
     <w:p>
       <w:pPr>
-        <w:pStyle w:val="ab"/>
+        <w:pStyle w:val="af2"/>
         <w:rPr>
           <w:rFonts w:ascii="黑体" w:eastAsia="黑体" w:hAnsi="黑体"/>
           <w:sz w:val="44"/>
         </w:rPr>
       </w:pPr>
-      <w:proofErr w:type="spellStart"/>
-      <w:r>
-        <w:rPr>
-          <w:rFonts w:ascii="黑体" w:eastAsia="黑体" w:hAnsi="黑体" w:hint="eastAsia"/>
-          <w:sz w:val="44"/>
-        </w:rPr>
-        <w:t>SQuant</w:t>
-      </w:r>
-      <w:proofErr w:type="spellEnd"/>
-      <w:r>
-        <w:rPr>
-          <w:rFonts w:ascii="黑体" w:eastAsia="黑体" w:hAnsi="黑体" w:hint="eastAsia"/>
-          <w:sz w:val="44"/>
-        </w:rPr>
-        <w:t>在线仿真交易平台</w:t>
-      </w:r>
+    </w:p>
+    <w:p/>
+    <w:p/>
+    <w:p/>
+    <w:p/>
+    <w:p/>
+    <w:p/>
+    <w:p/>
+    <w:p/>
+    <w:p/>
+    <w:p/>
+    <w:p/>
+    <w:p/>
+    <w:p/>
+    <w:p/>
+    <w:p/>
+    <w:p>
+      <w:pPr>
+        <w:rPr>
+          <w:rFonts w:hint="eastAsia"/>
+        </w:rPr>
+      </w:pPr>
     </w:p>
     <w:p>
       <w:pPr>
-        <w:pStyle w:val="ab"/>
+        <w:pStyle w:val="af2"/>
         <w:rPr>
           <w:rFonts w:ascii="黑体" w:eastAsia="黑体" w:hAnsi="黑体"/>
-          <w:snapToGrid w:val="0"/>
+          <w:sz w:val="44"/>
         </w:rPr>
       </w:pPr>
-      <w:r>
-        <w:rPr>
-          <w:rFonts w:ascii="黑体" w:eastAsia="黑体" w:hAnsi="黑体"/>
-          <w:snapToGrid w:val="0"/>
-        </w:rPr>
-        <w:fldChar w:fldCharType="begin"/>
-      </w:r>
-      <w:r>
-        <w:rPr>
-          <w:rFonts w:ascii="黑体" w:eastAsia="黑体" w:hAnsi="黑体"/>
-          <w:snapToGrid w:val="0"/>
-        </w:rPr>
-        <w:instrText xml:space="preserve"> TITLE  \* MERGEFORMAT </w:instrText>
-      </w:r>
-      <w:r>
-        <w:rPr>
-          <w:rFonts w:ascii="黑体" w:eastAsia="黑体" w:hAnsi="黑体"/>
-          <w:snapToGrid w:val="0"/>
-        </w:rPr>
-        <w:fldChar w:fldCharType="separate"/>
-      </w:r>
+      <w:proofErr w:type="spellStart"/>
       <w:r>
         <w:rPr>
           <w:rFonts w:ascii="黑体" w:eastAsia="黑体" w:hAnsi="黑体" w:hint="eastAsia"/>
-          <w:snapToGrid w:val="0"/>
-        </w:rPr>
-        <w:t>软件需求规约</w:t>
-      </w:r>
-      <w:r>
-        <w:rPr>
-          <w:rFonts w:ascii="黑体" w:eastAsia="黑体" w:hAnsi="黑体"/>
-          <w:snapToGrid w:val="0"/>
-        </w:rPr>
-        <w:fldChar w:fldCharType="end"/>
+          <w:sz w:val="44"/>
+        </w:rPr>
+        <w:t>SQuant</w:t>
+      </w:r>
+      <w:proofErr w:type="spellEnd"/>
+      <w:r>
+        <w:rPr>
+          <w:rFonts w:ascii="黑体" w:eastAsia="黑体" w:hAnsi="黑体" w:hint="eastAsia"/>
+          <w:sz w:val="44"/>
+        </w:rPr>
+        <w:t>在线仿真交易平台</w:t>
       </w:r>
     </w:p>
     <w:p>
       <w:pPr>
-        <w:pStyle w:val="ab"/>
+        <w:pStyle w:val="af2"/>
+        <w:rPr>
+          <w:rFonts w:ascii="黑体" w:eastAsia="黑体" w:hAnsi="黑体"/>
+          <w:snapToGrid w:val="0"/>
+        </w:rPr>
+      </w:pPr>
+      <w:r>
+        <w:rPr>
+          <w:rFonts w:ascii="黑体" w:eastAsia="黑体" w:hAnsi="黑体"/>
+          <w:snapToGrid w:val="0"/>
+        </w:rPr>
+        <w:fldChar w:fldCharType="begin"/>
+      </w:r>
+      <w:r>
+        <w:rPr>
+          <w:rFonts w:ascii="黑体" w:eastAsia="黑体" w:hAnsi="黑体"/>
+          <w:snapToGrid w:val="0"/>
+        </w:rPr>
+        <w:instrText xml:space="preserve"> TITLE  \* MERGEFORMAT </w:instrText>
+      </w:r>
+      <w:r>
+        <w:rPr>
+          <w:rFonts w:ascii="黑体" w:eastAsia="黑体" w:hAnsi="黑体"/>
+          <w:snapToGrid w:val="0"/>
+        </w:rPr>
+        <w:fldChar w:fldCharType="separate"/>
+      </w:r>
+      <w:r>
+        <w:rPr>
+          <w:rFonts w:ascii="黑体" w:eastAsia="黑体" w:hAnsi="黑体" w:hint="eastAsia"/>
+          <w:snapToGrid w:val="0"/>
+        </w:rPr>
+        <w:t>软件需求规约</w:t>
+      </w:r>
+      <w:r>
+        <w:rPr>
+          <w:rFonts w:ascii="黑体" w:eastAsia="黑体" w:hAnsi="黑体"/>
+          <w:snapToGrid w:val="0"/>
+        </w:rPr>
+        <w:fldChar w:fldCharType="end"/>
+      </w:r>
+      <w:bookmarkStart w:id="0" w:name="_GoBack"/>
+      <w:bookmarkEnd w:id="0"/>
+    </w:p>
+    <w:p>
+      <w:pPr>
+        <w:pStyle w:val="af2"/>
         <w:ind w:right="1444"/>
         <w:jc w:val="left"/>
         <w:rPr>
@@ -98,7 +131,7 @@
     </w:p>
     <w:p>
       <w:pPr>
-        <w:pStyle w:val="ab"/>
+        <w:pStyle w:val="af2"/>
         <w:rPr>
           <w:rFonts w:ascii="黑体" w:eastAsia="黑体" w:hAnsi="黑体"/>
           <w:snapToGrid w:val="0"/>
@@ -529,7 +562,7 @@
           <w:hyperlink w:anchor="_Toc527892626" w:history="1">
             <w:r>
               <w:rPr>
-                <w:rStyle w:val="af"/>
+                <w:rStyle w:val="af7"/>
                 <w:noProof/>
               </w:rPr>
               <w:t>1.</w:t>
@@ -548,7 +581,7 @@
             </w:r>
             <w:r>
               <w:rPr>
-                <w:rStyle w:val="af"/>
+                <w:rStyle w:val="af7"/>
                 <w:noProof/>
               </w:rPr>
               <w:t>简介</w:t>
@@ -621,7 +654,7 @@
           <w:hyperlink w:anchor="_Toc527892627" w:history="1">
             <w:r>
               <w:rPr>
-                <w:rStyle w:val="af"/>
+                <w:rStyle w:val="af7"/>
                 <w:noProof/>
               </w:rPr>
               <w:t>1.1</w:t>
@@ -638,7 +671,7 @@
             </w:r>
             <w:r>
               <w:rPr>
-                <w:rStyle w:val="af"/>
+                <w:rStyle w:val="af7"/>
                 <w:noProof/>
               </w:rPr>
               <w:t>目的</w:t>
@@ -711,7 +744,7 @@
           <w:hyperlink w:anchor="_Toc527892628" w:history="1">
             <w:r>
               <w:rPr>
-                <w:rStyle w:val="af"/>
+                <w:rStyle w:val="af7"/>
                 <w:noProof/>
               </w:rPr>
               <w:t>1.2</w:t>
@@ -728,7 +761,7 @@
             </w:r>
             <w:r>
               <w:rPr>
-                <w:rStyle w:val="af"/>
+                <w:rStyle w:val="af7"/>
                 <w:noProof/>
               </w:rPr>
               <w:t>范围</w:t>
@@ -801,7 +834,7 @@
           <w:hyperlink w:anchor="_Toc527892629" w:history="1">
             <w:r>
               <w:rPr>
-                <w:rStyle w:val="af"/>
+                <w:rStyle w:val="af7"/>
                 <w:noProof/>
               </w:rPr>
               <w:t>1.3</w:t>
@@ -818,7 +851,7 @@
             </w:r>
             <w:r>
               <w:rPr>
-                <w:rStyle w:val="af"/>
+                <w:rStyle w:val="af7"/>
                 <w:noProof/>
               </w:rPr>
               <w:t>定义、首字母缩写词和缩略语</w:t>
@@ -891,7 +924,7 @@
           <w:hyperlink w:anchor="_Toc527892630" w:history="1">
             <w:r>
               <w:rPr>
-                <w:rStyle w:val="af"/>
+                <w:rStyle w:val="af7"/>
                 <w:noProof/>
               </w:rPr>
               <w:t>1.4</w:t>
@@ -908,7 +941,7 @@
             </w:r>
             <w:r>
               <w:rPr>
-                <w:rStyle w:val="af"/>
+                <w:rStyle w:val="af7"/>
                 <w:noProof/>
               </w:rPr>
               <w:t>参考资料</w:t>
@@ -981,7 +1014,7 @@
           <w:hyperlink w:anchor="_Toc527892631" w:history="1">
             <w:r>
               <w:rPr>
-                <w:rStyle w:val="af"/>
+                <w:rStyle w:val="af7"/>
                 <w:noProof/>
               </w:rPr>
               <w:t>1.5</w:t>
@@ -998,7 +1031,7 @@
             </w:r>
             <w:r>
               <w:rPr>
-                <w:rStyle w:val="af"/>
+                <w:rStyle w:val="af7"/>
                 <w:noProof/>
               </w:rPr>
               <w:t>概述</w:t>
@@ -1073,7 +1106,7 @@
           <w:hyperlink w:anchor="_Toc527892632" w:history="1">
             <w:r>
               <w:rPr>
-                <w:rStyle w:val="af"/>
+                <w:rStyle w:val="af7"/>
                 <w:noProof/>
                 <w:lang w:bidi="zh-CN"/>
               </w:rPr>
@@ -1093,7 +1126,7 @@
             </w:r>
             <w:r>
               <w:rPr>
-                <w:rStyle w:val="af"/>
+                <w:rStyle w:val="af7"/>
                 <w:noProof/>
               </w:rPr>
               <w:t>整体说明</w:t>
@@ -1166,7 +1199,7 @@
           <w:hyperlink w:anchor="_Toc527892633" w:history="1">
             <w:r>
               <w:rPr>
-                <w:rStyle w:val="af"/>
+                <w:rStyle w:val="af7"/>
                 <w:noProof/>
               </w:rPr>
               <w:t>2.1</w:t>
@@ -1183,7 +1216,7 @@
             </w:r>
             <w:r>
               <w:rPr>
-                <w:rStyle w:val="af"/>
+                <w:rStyle w:val="af7"/>
                 <w:noProof/>
               </w:rPr>
               <w:t>产品总体效果</w:t>
@@ -1256,7 +1289,7 @@
           <w:hyperlink w:anchor="_Toc527892634" w:history="1">
             <w:r>
               <w:rPr>
-                <w:rStyle w:val="af"/>
+                <w:rStyle w:val="af7"/>
                 <w:noProof/>
               </w:rPr>
               <w:t>2.2</w:t>
@@ -1273,7 +1306,7 @@
             </w:r>
             <w:r>
               <w:rPr>
-                <w:rStyle w:val="af"/>
+                <w:rStyle w:val="af7"/>
                 <w:noProof/>
               </w:rPr>
               <w:t>产品功能</w:t>
@@ -1346,7 +1379,7 @@
           <w:hyperlink w:anchor="_Toc527892635" w:history="1">
             <w:r>
               <w:rPr>
-                <w:rStyle w:val="af"/>
+                <w:rStyle w:val="af7"/>
                 <w:noProof/>
               </w:rPr>
               <w:t>2.3</w:t>
@@ -1363,7 +1396,7 @@
             </w:r>
             <w:r>
               <w:rPr>
-                <w:rStyle w:val="af"/>
+                <w:rStyle w:val="af7"/>
                 <w:noProof/>
               </w:rPr>
               <w:t>用户特征</w:t>
@@ -1436,7 +1469,7 @@
           <w:hyperlink w:anchor="_Toc527892636" w:history="1">
             <w:r>
               <w:rPr>
-                <w:rStyle w:val="af"/>
+                <w:rStyle w:val="af7"/>
                 <w:noProof/>
               </w:rPr>
               <w:t>2.4</w:t>
@@ -1453,7 +1486,7 @@
             </w:r>
             <w:r>
               <w:rPr>
-                <w:rStyle w:val="af"/>
+                <w:rStyle w:val="af7"/>
                 <w:noProof/>
               </w:rPr>
               <w:t>约束</w:t>
@@ -1526,7 +1559,7 @@
           <w:hyperlink w:anchor="_Toc527892637" w:history="1">
             <w:r>
               <w:rPr>
-                <w:rStyle w:val="af"/>
+                <w:rStyle w:val="af7"/>
                 <w:noProof/>
               </w:rPr>
               <w:t>2.5</w:t>
@@ -1543,7 +1576,7 @@
             </w:r>
             <w:r>
               <w:rPr>
-                <w:rStyle w:val="af"/>
+                <w:rStyle w:val="af7"/>
                 <w:noProof/>
               </w:rPr>
               <w:t>假设与依赖关系</w:t>
@@ -1616,7 +1649,7 @@
           <w:hyperlink w:anchor="_Toc527892638" w:history="1">
             <w:r>
               <w:rPr>
-                <w:rStyle w:val="af"/>
+                <w:rStyle w:val="af7"/>
                 <w:noProof/>
               </w:rPr>
               <w:t>2.6</w:t>
@@ -1633,7 +1666,7 @@
             </w:r>
             <w:r>
               <w:rPr>
-                <w:rStyle w:val="af"/>
+                <w:rStyle w:val="af7"/>
                 <w:noProof/>
               </w:rPr>
               <w:t>需求子集</w:t>
@@ -1708,7 +1741,7 @@
           <w:hyperlink w:anchor="_Toc527892639" w:history="1">
             <w:r>
               <w:rPr>
-                <w:rStyle w:val="af"/>
+                <w:rStyle w:val="af7"/>
                 <w:noProof/>
                 <w:lang w:bidi="zh-CN"/>
               </w:rPr>
@@ -1728,7 +1761,7 @@
             </w:r>
             <w:r>
               <w:rPr>
-                <w:rStyle w:val="af"/>
+                <w:rStyle w:val="af7"/>
                 <w:noProof/>
               </w:rPr>
               <w:t>具体需求</w:t>
@@ -1801,7 +1834,7 @@
           <w:hyperlink w:anchor="_Toc527892640" w:history="1">
             <w:r>
               <w:rPr>
-                <w:rStyle w:val="af"/>
+                <w:rStyle w:val="af7"/>
                 <w:noProof/>
               </w:rPr>
               <w:t>3.1</w:t>
@@ -1818,7 +1851,7 @@
             </w:r>
             <w:r>
               <w:rPr>
-                <w:rStyle w:val="af"/>
+                <w:rStyle w:val="af7"/>
                 <w:noProof/>
               </w:rPr>
               <w:t>功能</w:t>
@@ -1892,7 +1925,7 @@
           <w:hyperlink w:anchor="_Toc527892641" w:history="1">
             <w:r>
               <w:rPr>
-                <w:rStyle w:val="af"/>
+                <w:rStyle w:val="af7"/>
                 <w:noProof/>
               </w:rPr>
               <w:t>3.1.1</w:t>
@@ -1910,7 +1943,7 @@
             </w:r>
             <w:r>
               <w:rPr>
-                <w:rStyle w:val="af"/>
+                <w:rStyle w:val="af7"/>
                 <w:noProof/>
               </w:rPr>
               <w:t>use case图</w:t>
@@ -1984,7 +2017,7 @@
           <w:hyperlink w:anchor="_Toc527892642" w:history="1">
             <w:r>
               <w:rPr>
-                <w:rStyle w:val="af"/>
+                <w:rStyle w:val="af7"/>
                 <w:noProof/>
               </w:rPr>
               <w:t>3.1.2</w:t>
@@ -2002,7 +2035,7 @@
             </w:r>
             <w:r>
               <w:rPr>
-                <w:rStyle w:val="af"/>
+                <w:rStyle w:val="af7"/>
                 <w:noProof/>
               </w:rPr>
               <w:t>use case说明</w:t>
@@ -2075,7 +2108,7 @@
           <w:hyperlink w:anchor="_Toc527892643" w:history="1">
             <w:r>
               <w:rPr>
-                <w:rStyle w:val="af"/>
+                <w:rStyle w:val="af7"/>
                 <w:noProof/>
               </w:rPr>
               <w:t>3.2</w:t>
@@ -2092,7 +2125,7 @@
             </w:r>
             <w:r>
               <w:rPr>
-                <w:rStyle w:val="af"/>
+                <w:rStyle w:val="af7"/>
                 <w:noProof/>
               </w:rPr>
               <w:t>易用性</w:t>
@@ -2166,7 +2199,7 @@
           <w:hyperlink w:anchor="_Toc527892644" w:history="1">
             <w:r>
               <w:rPr>
-                <w:rStyle w:val="af"/>
+                <w:rStyle w:val="af7"/>
                 <w:noProof/>
               </w:rPr>
               <w:t>3.2.1</w:t>
@@ -2184,7 +2217,7 @@
             </w:r>
             <w:r>
               <w:rPr>
-                <w:rStyle w:val="af"/>
+                <w:rStyle w:val="af7"/>
                 <w:noProof/>
               </w:rPr>
               <w:t>易理解性</w:t>
@@ -2258,7 +2291,7 @@
           <w:hyperlink w:anchor="_Toc527892645" w:history="1">
             <w:r>
               <w:rPr>
-                <w:rStyle w:val="af"/>
+                <w:rStyle w:val="af7"/>
                 <w:noProof/>
               </w:rPr>
               <w:t>3.2.2</w:t>
@@ -2276,7 +2309,7 @@
             </w:r>
             <w:r>
               <w:rPr>
-                <w:rStyle w:val="af"/>
+                <w:rStyle w:val="af7"/>
                 <w:noProof/>
               </w:rPr>
               <w:t>易学习性</w:t>
@@ -2350,7 +2383,7 @@
           <w:hyperlink w:anchor="_Toc527892646" w:history="1">
             <w:r>
               <w:rPr>
-                <w:rStyle w:val="af"/>
+                <w:rStyle w:val="af7"/>
                 <w:noProof/>
               </w:rPr>
               <w:t>3.2.3</w:t>
@@ -2368,7 +2401,7 @@
             </w:r>
             <w:r>
               <w:rPr>
-                <w:rStyle w:val="af"/>
+                <w:rStyle w:val="af7"/>
                 <w:noProof/>
               </w:rPr>
               <w:t>易操作性</w:t>
@@ -2442,7 +2475,7 @@
           <w:hyperlink w:anchor="_Toc527892647" w:history="1">
             <w:r>
               <w:rPr>
-                <w:rStyle w:val="af"/>
+                <w:rStyle w:val="af7"/>
                 <w:noProof/>
               </w:rPr>
               <w:t>3.2.4</w:t>
@@ -2460,7 +2493,7 @@
             </w:r>
             <w:r>
               <w:rPr>
-                <w:rStyle w:val="af"/>
+                <w:rStyle w:val="af7"/>
                 <w:noProof/>
               </w:rPr>
               <w:t>吸引性</w:t>
@@ -2533,7 +2566,7 @@
           <w:hyperlink w:anchor="_Toc527892648" w:history="1">
             <w:r>
               <w:rPr>
-                <w:rStyle w:val="af"/>
+                <w:rStyle w:val="af7"/>
                 <w:noProof/>
               </w:rPr>
               <w:t>3.3</w:t>
@@ -2550,7 +2583,7 @@
             </w:r>
             <w:r>
               <w:rPr>
-                <w:rStyle w:val="af"/>
+                <w:rStyle w:val="af7"/>
                 <w:noProof/>
               </w:rPr>
               <w:t>可靠性</w:t>
@@ -2623,7 +2656,7 @@
           <w:hyperlink w:anchor="_Toc527892649" w:history="1">
             <w:r>
               <w:rPr>
-                <w:rStyle w:val="af"/>
+                <w:rStyle w:val="af7"/>
                 <w:noProof/>
               </w:rPr>
               <w:t>3.4</w:t>
@@ -2640,7 +2673,7 @@
             </w:r>
             <w:r>
               <w:rPr>
-                <w:rStyle w:val="af"/>
+                <w:rStyle w:val="af7"/>
                 <w:noProof/>
               </w:rPr>
               <w:t>性能</w:t>
@@ -2714,7 +2747,7 @@
           <w:hyperlink w:anchor="_Toc527892650" w:history="1">
             <w:r>
               <w:rPr>
-                <w:rStyle w:val="af"/>
+                <w:rStyle w:val="af7"/>
                 <w:noProof/>
               </w:rPr>
               <w:t>3.4.1</w:t>
@@ -2732,7 +2765,7 @@
             </w:r>
             <w:r>
               <w:rPr>
-                <w:rStyle w:val="af"/>
+                <w:rStyle w:val="af7"/>
                 <w:noProof/>
               </w:rPr>
               <w:t>用户体验</w:t>
@@ -2806,7 +2839,7 @@
           <w:hyperlink w:anchor="_Toc527892651" w:history="1">
             <w:r>
               <w:rPr>
-                <w:rStyle w:val="af"/>
+                <w:rStyle w:val="af7"/>
                 <w:noProof/>
               </w:rPr>
               <w:t>3.4.2</w:t>
@@ -2824,7 +2857,7 @@
             </w:r>
             <w:r>
               <w:rPr>
-                <w:rStyle w:val="af"/>
+                <w:rStyle w:val="af7"/>
                 <w:noProof/>
               </w:rPr>
               <w:t>响应时间</w:t>
@@ -2897,7 +2930,7 @@
           <w:hyperlink w:anchor="_Toc527892652" w:history="1">
             <w:r>
               <w:rPr>
-                <w:rStyle w:val="af"/>
+                <w:rStyle w:val="af7"/>
                 <w:noProof/>
               </w:rPr>
               <w:t>3.5</w:t>
@@ -2914,7 +2947,7 @@
             </w:r>
             <w:r>
               <w:rPr>
-                <w:rStyle w:val="af"/>
+                <w:rStyle w:val="af7"/>
                 <w:noProof/>
               </w:rPr>
               <w:t>可支持性</w:t>
@@ -2988,7 +3021,7 @@
           <w:hyperlink w:anchor="_Toc527892653" w:history="1">
             <w:r>
               <w:rPr>
-                <w:rStyle w:val="af"/>
+                <w:rStyle w:val="af7"/>
                 <w:noProof/>
               </w:rPr>
               <w:t>3.5.1</w:t>
@@ -3006,7 +3039,7 @@
             </w:r>
             <w:r>
               <w:rPr>
-                <w:rStyle w:val="af"/>
+                <w:rStyle w:val="af7"/>
                 <w:noProof/>
               </w:rPr>
               <w:t>适应性</w:t>
@@ -3080,7 +3113,7 @@
           <w:hyperlink w:anchor="_Toc527892654" w:history="1">
             <w:r>
               <w:rPr>
-                <w:rStyle w:val="af"/>
+                <w:rStyle w:val="af7"/>
                 <w:noProof/>
               </w:rPr>
               <w:t>3.5.2</w:t>
@@ -3098,7 +3131,7 @@
             </w:r>
             <w:r>
               <w:rPr>
-                <w:rStyle w:val="af"/>
+                <w:rStyle w:val="af7"/>
                 <w:noProof/>
               </w:rPr>
               <w:t>可维护性</w:t>
@@ -3172,7 +3205,7 @@
           <w:hyperlink w:anchor="_Toc527892655" w:history="1">
             <w:r>
               <w:rPr>
-                <w:rStyle w:val="af"/>
+                <w:rStyle w:val="af7"/>
                 <w:noProof/>
               </w:rPr>
               <w:t>3.5.3</w:t>
@@ -3190,7 +3223,7 @@
             </w:r>
             <w:r>
               <w:rPr>
-                <w:rStyle w:val="af"/>
+                <w:rStyle w:val="af7"/>
                 <w:noProof/>
               </w:rPr>
               <w:t>国际化</w:t>
@@ -3264,7 +3297,7 @@
           <w:hyperlink w:anchor="_Toc527892656" w:history="1">
             <w:r>
               <w:rPr>
-                <w:rStyle w:val="af"/>
+                <w:rStyle w:val="af7"/>
                 <w:noProof/>
               </w:rPr>
               <w:t>3.5.4</w:t>
@@ -3282,7 +3315,7 @@
             </w:r>
             <w:r>
               <w:rPr>
-                <w:rStyle w:val="af"/>
+                <w:rStyle w:val="af7"/>
                 <w:noProof/>
               </w:rPr>
               <w:t>可配置性</w:t>
@@ -3355,7 +3388,7 @@
           <w:hyperlink w:anchor="_Toc527892657" w:history="1">
             <w:r>
               <w:rPr>
-                <w:rStyle w:val="af"/>
+                <w:rStyle w:val="af7"/>
                 <w:noProof/>
               </w:rPr>
               <w:t>3.6</w:t>
@@ -3372,7 +3405,7 @@
             </w:r>
             <w:r>
               <w:rPr>
-                <w:rStyle w:val="af"/>
+                <w:rStyle w:val="af7"/>
                 <w:noProof/>
               </w:rPr>
               <w:t>设计约束</w:t>
@@ -3446,7 +3479,7 @@
           <w:hyperlink w:anchor="_Toc527892658" w:history="1">
             <w:r>
               <w:rPr>
-                <w:rStyle w:val="af"/>
+                <w:rStyle w:val="af7"/>
                 <w:noProof/>
               </w:rPr>
               <w:t>3.6.1</w:t>
@@ -3464,7 +3497,7 @@
             </w:r>
             <w:r>
               <w:rPr>
-                <w:rStyle w:val="af"/>
+                <w:rStyle w:val="af7"/>
                 <w:noProof/>
               </w:rPr>
               <w:t>软件语言</w:t>
@@ -3538,7 +3571,7 @@
           <w:hyperlink w:anchor="_Toc527892659" w:history="1">
             <w:r>
               <w:rPr>
-                <w:rStyle w:val="af"/>
+                <w:rStyle w:val="af7"/>
                 <w:noProof/>
               </w:rPr>
               <w:t>3.6.2</w:t>
@@ -3556,7 +3589,7 @@
             </w:r>
             <w:r>
               <w:rPr>
-                <w:rStyle w:val="af"/>
+                <w:rStyle w:val="af7"/>
                 <w:noProof/>
               </w:rPr>
               <w:t>开发工具</w:t>
@@ -3629,7 +3662,7 @@
           <w:hyperlink w:anchor="_Toc527892660" w:history="1">
             <w:r>
               <w:rPr>
-                <w:rStyle w:val="af"/>
+                <w:rStyle w:val="af7"/>
                 <w:noProof/>
               </w:rPr>
               <w:t>3.7</w:t>
@@ -3646,7 +3679,7 @@
             </w:r>
             <w:r>
               <w:rPr>
-                <w:rStyle w:val="af"/>
+                <w:rStyle w:val="af7"/>
                 <w:noProof/>
               </w:rPr>
               <w:t>联机用户文档和帮助系统需求</w:t>
@@ -3719,7 +3752,7 @@
           <w:hyperlink w:anchor="_Toc527892661" w:history="1">
             <w:r>
               <w:rPr>
-                <w:rStyle w:val="af"/>
+                <w:rStyle w:val="af7"/>
                 <w:noProof/>
               </w:rPr>
               <w:t>3.8</w:t>
@@ -3736,7 +3769,7 @@
             </w:r>
             <w:r>
               <w:rPr>
-                <w:rStyle w:val="af"/>
+                <w:rStyle w:val="af7"/>
                 <w:noProof/>
               </w:rPr>
               <w:t>购买的硬件</w:t>
@@ -3809,7 +3842,7 @@
           <w:hyperlink w:anchor="_Toc527892662" w:history="1">
             <w:r>
               <w:rPr>
-                <w:rStyle w:val="af"/>
+                <w:rStyle w:val="af7"/>
                 <w:noProof/>
               </w:rPr>
               <w:t>3.9</w:t>
@@ -3826,7 +3859,7 @@
             </w:r>
             <w:r>
               <w:rPr>
-                <w:rStyle w:val="af"/>
+                <w:rStyle w:val="af7"/>
                 <w:noProof/>
               </w:rPr>
               <w:t>接口</w:t>
@@ -3900,7 +3933,7 @@
           <w:hyperlink w:anchor="_Toc527892663" w:history="1">
             <w:r>
               <w:rPr>
-                <w:rStyle w:val="af"/>
+                <w:rStyle w:val="af7"/>
                 <w:noProof/>
               </w:rPr>
               <w:t>3.9.1</w:t>
@@ -3918,7 +3951,7 @@
             </w:r>
             <w:r>
               <w:rPr>
-                <w:rStyle w:val="af"/>
+                <w:rStyle w:val="af7"/>
                 <w:noProof/>
               </w:rPr>
               <w:t>用户界面</w:t>
@@ -3992,7 +4025,7 @@
           <w:hyperlink w:anchor="_Toc527892664" w:history="1">
             <w:r>
               <w:rPr>
-                <w:rStyle w:val="af"/>
+                <w:rStyle w:val="af7"/>
                 <w:noProof/>
               </w:rPr>
               <w:t>3.9.2</w:t>
@@ -4010,7 +4043,7 @@
             </w:r>
             <w:r>
               <w:rPr>
-                <w:rStyle w:val="af"/>
+                <w:rStyle w:val="af7"/>
                 <w:noProof/>
               </w:rPr>
               <w:t>硬件接口</w:t>
@@ -4083,7 +4116,7 @@
           <w:hyperlink w:anchor="_Toc527892665" w:history="1">
             <w:r>
               <w:rPr>
-                <w:rStyle w:val="af"/>
+                <w:rStyle w:val="af7"/>
                 <w:noProof/>
               </w:rPr>
               <w:t>3.10</w:t>
@@ -4100,7 +4133,7 @@
             </w:r>
             <w:r>
               <w:rPr>
-                <w:rStyle w:val="af"/>
+                <w:rStyle w:val="af7"/>
                 <w:noProof/>
               </w:rPr>
               <w:t>法律、版权及其他声明</w:t>
@@ -4172,19 +4205,28 @@
         <w:pStyle w:val="1"/>
         <w:numPr>
           <w:ilvl w:val="0"/>
-          <w:numId w:val="24"/>
+          <w:numId w:val="2"/>
         </w:numPr>
       </w:pPr>
-      <w:bookmarkStart w:id="0" w:name="_Toc498836223"/>
-      <w:bookmarkStart w:id="1" w:name="_Toc527892626"/>
+      <w:bookmarkStart w:id="1" w:name="_Toc498836223"/>
+      <w:bookmarkStart w:id="2" w:name="_Toc527892626"/>
+      <w:r>
+        <w:rPr>
+          <w:rFonts w:hint="eastAsia"/>
+        </w:rPr>
+        <w:t xml:space="preserve"> </w:t>
+      </w:r>
+      <w:r>
+        <w:t xml:space="preserve"> </w:t>
+      </w:r>
       <w:r>
         <w:rPr>
           <w:rFonts w:hint="eastAsia"/>
         </w:rPr>
         <w:t>简介</w:t>
       </w:r>
-      <w:bookmarkEnd w:id="0"/>
       <w:bookmarkEnd w:id="1"/>
+      <w:bookmarkEnd w:id="2"/>
     </w:p>
     <w:p>
       <w:pPr>
@@ -4274,22 +4316,22 @@
       <w:pPr>
         <w:pStyle w:val="2"/>
       </w:pPr>
-      <w:bookmarkStart w:id="2" w:name="_Toc498836224"/>
-      <w:bookmarkStart w:id="3" w:name="_Toc527892627"/>
+      <w:bookmarkStart w:id="3" w:name="_Toc498836224"/>
+      <w:bookmarkStart w:id="4" w:name="_Toc527892627"/>
       <w:r>
         <w:rPr>
           <w:rFonts w:hint="eastAsia"/>
         </w:rPr>
         <w:t>目的</w:t>
       </w:r>
-      <w:bookmarkEnd w:id="2"/>
       <w:bookmarkEnd w:id="3"/>
+      <w:bookmarkEnd w:id="4"/>
     </w:p>
     <w:p>
       <w:pPr>
         <w:pStyle w:val="InfoBlue"/>
       </w:pPr>
-      <w:bookmarkStart w:id="4" w:name="_Toc498836225"/>
+      <w:bookmarkStart w:id="5" w:name="_Toc498836225"/>
       <w:r>
         <w:rPr>
           <w:rFonts w:ascii="宋体" w:hAnsi="宋体" w:hint="eastAsia"/>
@@ -4347,15 +4389,15 @@
       <w:pPr>
         <w:pStyle w:val="2"/>
       </w:pPr>
-      <w:bookmarkStart w:id="5" w:name="_Toc527892628"/>
+      <w:bookmarkStart w:id="6" w:name="_Toc527892628"/>
       <w:r>
         <w:rPr>
           <w:rFonts w:hint="eastAsia"/>
         </w:rPr>
         <w:t>范围</w:t>
       </w:r>
-      <w:bookmarkEnd w:id="4"/>
       <w:bookmarkEnd w:id="5"/>
+      <w:bookmarkEnd w:id="6"/>
     </w:p>
     <w:p>
       <w:pPr>
@@ -4389,16 +4431,16 @@
       <w:pPr>
         <w:pStyle w:val="2"/>
       </w:pPr>
-      <w:bookmarkStart w:id="6" w:name="_Toc498836226"/>
-      <w:bookmarkStart w:id="7" w:name="_Toc527892629"/>
+      <w:bookmarkStart w:id="7" w:name="_Toc498836226"/>
+      <w:bookmarkStart w:id="8" w:name="_Toc527892629"/>
       <w:r>
         <w:rPr>
           <w:rFonts w:hint="eastAsia"/>
         </w:rPr>
         <w:t>定义、首字母缩写词和缩略语</w:t>
       </w:r>
-      <w:bookmarkEnd w:id="6"/>
       <w:bookmarkEnd w:id="7"/>
+      <w:bookmarkEnd w:id="8"/>
       <w:r>
         <w:rPr>
           <w:rFonts w:hint="eastAsia"/>
@@ -4618,16 +4660,16 @@
       <w:pPr>
         <w:pStyle w:val="2"/>
       </w:pPr>
-      <w:bookmarkStart w:id="8" w:name="_Toc498836227"/>
-      <w:bookmarkStart w:id="9" w:name="_Toc527892630"/>
+      <w:bookmarkStart w:id="9" w:name="_Toc498836227"/>
+      <w:bookmarkStart w:id="10" w:name="_Toc527892630"/>
       <w:r>
         <w:rPr>
           <w:rFonts w:hint="eastAsia"/>
         </w:rPr>
         <w:t>参考资料</w:t>
       </w:r>
-      <w:bookmarkEnd w:id="8"/>
       <w:bookmarkEnd w:id="9"/>
+      <w:bookmarkEnd w:id="10"/>
     </w:p>
     <w:p>
       <w:r>
@@ -4700,16 +4742,16 @@
       <w:pPr>
         <w:pStyle w:val="2"/>
       </w:pPr>
-      <w:bookmarkStart w:id="10" w:name="_Toc498836228"/>
-      <w:bookmarkStart w:id="11" w:name="_Toc527892631"/>
+      <w:bookmarkStart w:id="11" w:name="_Toc498836228"/>
+      <w:bookmarkStart w:id="12" w:name="_Toc527892631"/>
       <w:r>
         <w:rPr>
           <w:rFonts w:hint="eastAsia"/>
         </w:rPr>
         <w:t>概述</w:t>
       </w:r>
-      <w:bookmarkEnd w:id="10"/>
       <w:bookmarkEnd w:id="11"/>
+      <w:bookmarkEnd w:id="12"/>
     </w:p>
     <w:p>
       <w:pPr>
@@ -4737,8 +4779,6 @@
       <w:pPr>
         <w:pStyle w:val="1"/>
       </w:pPr>
-      <w:bookmarkStart w:id="12" w:name="_GoBack"/>
-      <w:bookmarkEnd w:id="12"/>
       <w:r>
         <w:rPr>
           <w:rFonts w:hint="eastAsia"/>
@@ -4867,10 +4907,10 @@
     </w:p>
     <w:p>
       <w:pPr>
-        <w:pStyle w:val="af3"/>
+        <w:pStyle w:val="afb"/>
         <w:numPr>
           <w:ilvl w:val="0"/>
-          <w:numId w:val="19"/>
+          <w:numId w:val="1"/>
         </w:numPr>
         <w:ind w:firstLineChars="0"/>
         <w:rPr>
@@ -4964,10 +5004,10 @@
     </w:p>
     <w:p>
       <w:pPr>
-        <w:pStyle w:val="af3"/>
+        <w:pStyle w:val="afb"/>
         <w:numPr>
           <w:ilvl w:val="0"/>
-          <w:numId w:val="19"/>
+          <w:numId w:val="1"/>
         </w:numPr>
         <w:ind w:firstLineChars="0"/>
         <w:rPr>
@@ -5025,10 +5065,10 @@
     </w:p>
     <w:p>
       <w:pPr>
-        <w:pStyle w:val="af3"/>
+        <w:pStyle w:val="afb"/>
         <w:numPr>
           <w:ilvl w:val="0"/>
-          <w:numId w:val="19"/>
+          <w:numId w:val="1"/>
         </w:numPr>
         <w:ind w:firstLineChars="0"/>
         <w:rPr>
@@ -5094,10 +5134,10 @@
     </w:p>
     <w:p>
       <w:pPr>
-        <w:pStyle w:val="af3"/>
+        <w:pStyle w:val="afb"/>
         <w:numPr>
           <w:ilvl w:val="0"/>
-          <w:numId w:val="19"/>
+          <w:numId w:val="1"/>
         </w:numPr>
         <w:ind w:firstLineChars="0"/>
         <w:rPr>
@@ -5155,10 +5195,10 @@
     </w:p>
     <w:p>
       <w:pPr>
-        <w:pStyle w:val="af3"/>
+        <w:pStyle w:val="afb"/>
         <w:numPr>
           <w:ilvl w:val="0"/>
-          <w:numId w:val="19"/>
+          <w:numId w:val="1"/>
         </w:numPr>
         <w:ind w:firstLineChars="0"/>
         <w:rPr>
@@ -5304,7 +5344,7 @@
     </w:p>
     <w:tbl>
       <w:tblPr>
-        <w:tblStyle w:val="af1"/>
+        <w:tblStyle w:val="af9"/>
         <w:tblW w:w="9350" w:type="dxa"/>
         <w:tblLayout w:type="fixed"/>
         <w:tblLook w:val="04A0" w:firstRow="1" w:lastRow="0" w:firstColumn="1" w:lastColumn="0" w:noHBand="0" w:noVBand="1"/>
@@ -6496,7 +6536,7 @@
     </w:p>
     <w:tbl>
       <w:tblPr>
-        <w:tblStyle w:val="af1"/>
+        <w:tblStyle w:val="af9"/>
         <w:tblW w:w="9634" w:type="dxa"/>
         <w:tblLayout w:type="fixed"/>
         <w:tblLook w:val="04A0" w:firstRow="1" w:lastRow="0" w:firstColumn="1" w:lastColumn="0" w:noHBand="0" w:noVBand="1"/>
@@ -7020,7 +7060,7 @@
     </w:p>
     <w:tbl>
       <w:tblPr>
-        <w:tblStyle w:val="af1"/>
+        <w:tblStyle w:val="af9"/>
         <w:tblW w:w="9634" w:type="dxa"/>
         <w:tblLayout w:type="fixed"/>
         <w:tblLook w:val="04A0" w:firstRow="1" w:lastRow="0" w:firstColumn="1" w:lastColumn="0" w:noHBand="0" w:noVBand="1"/>
@@ -7432,7 +7472,7 @@
     </w:p>
     <w:tbl>
       <w:tblPr>
-        <w:tblStyle w:val="af1"/>
+        <w:tblStyle w:val="af9"/>
         <w:tblW w:w="9634" w:type="dxa"/>
         <w:tblLayout w:type="fixed"/>
         <w:tblLook w:val="04A0" w:firstRow="1" w:lastRow="0" w:firstColumn="1" w:lastColumn="0" w:noHBand="0" w:noVBand="1"/>
@@ -7887,7 +7927,7 @@
     </w:p>
     <w:tbl>
       <w:tblPr>
-        <w:tblStyle w:val="af1"/>
+        <w:tblStyle w:val="af9"/>
         <w:tblW w:w="9634" w:type="dxa"/>
         <w:tblLayout w:type="fixed"/>
         <w:tblLook w:val="04A0" w:firstRow="1" w:lastRow="0" w:firstColumn="1" w:lastColumn="0" w:noHBand="0" w:noVBand="1"/>
@@ -8352,7 +8392,7 @@
     </w:p>
     <w:tbl>
       <w:tblPr>
-        <w:tblStyle w:val="af1"/>
+        <w:tblStyle w:val="af9"/>
         <w:tblW w:w="9634" w:type="dxa"/>
         <w:tblLayout w:type="fixed"/>
         <w:tblLook w:val="04A0" w:firstRow="1" w:lastRow="0" w:firstColumn="1" w:lastColumn="0" w:noHBand="0" w:noVBand="1"/>
@@ -8547,7 +8587,35 @@
                 <w:rFonts w:hAnsi="宋体" w:hint="eastAsia"/>
                 <w:kern w:val="2"/>
               </w:rPr>
-              <w:t>用户选择构建策略所有的方法，页面内容随之更新</w:t>
+              <w:t>用户选择构建策略</w:t>
+            </w:r>
+            <w:r>
+              <w:rPr>
+                <w:rFonts w:hAnsi="宋体" w:hint="eastAsia"/>
+                <w:kern w:val="2"/>
+              </w:rPr>
+              <w:t>所</w:t>
+            </w:r>
+            <w:r>
+              <w:rPr>
+                <w:rFonts w:hAnsi="宋体" w:hint="eastAsia"/>
+                <w:kern w:val="2"/>
+              </w:rPr>
+              <w:t>使</w:t>
+            </w:r>
+            <w:r>
+              <w:rPr>
+                <w:rFonts w:hAnsi="宋体" w:hint="eastAsia"/>
+                <w:kern w:val="2"/>
+              </w:rPr>
+              <w:t>用的机器学习算法</w:t>
+            </w:r>
+            <w:r>
+              <w:rPr>
+                <w:rFonts w:hAnsi="宋体" w:hint="eastAsia"/>
+                <w:kern w:val="2"/>
+              </w:rPr>
+              <w:t>，页面内容随之更新</w:t>
             </w:r>
             <w:r>
               <w:rPr>
@@ -8803,7 +8871,7 @@
     </w:p>
     <w:tbl>
       <w:tblPr>
-        <w:tblStyle w:val="af1"/>
+        <w:tblStyle w:val="af9"/>
         <w:tblW w:w="9634" w:type="dxa"/>
         <w:tblLayout w:type="fixed"/>
         <w:tblLook w:val="04A0" w:firstRow="1" w:lastRow="0" w:firstColumn="1" w:lastColumn="0" w:noHBand="0" w:noVBand="1"/>
@@ -9236,7 +9304,7 @@
     </w:p>
     <w:tbl>
       <w:tblPr>
-        <w:tblStyle w:val="af1"/>
+        <w:tblStyle w:val="af9"/>
         <w:tblW w:w="9634" w:type="dxa"/>
         <w:tblLayout w:type="fixed"/>
         <w:tblLook w:val="04A0" w:firstRow="1" w:lastRow="0" w:firstColumn="1" w:lastColumn="0" w:noHBand="0" w:noVBand="1"/>
@@ -11033,7 +11101,7 @@
     </w:p>
     <w:tbl>
       <w:tblPr>
-        <w:tblStyle w:val="af1"/>
+        <w:tblStyle w:val="af9"/>
         <w:tblW w:w="9350" w:type="dxa"/>
         <w:tblLayout w:type="fixed"/>
         <w:tblLook w:val="04A0" w:firstRow="1" w:lastRow="0" w:firstColumn="1" w:lastColumn="0" w:noHBand="0" w:noVBand="1"/>
@@ -11403,35 +11471,35 @@
           </w:r>
           <w:r>
             <w:rPr>
-              <w:rStyle w:val="ad"/>
+              <w:rStyle w:val="af5"/>
               <w:rFonts w:ascii="Times New Roman"/>
             </w:rPr>
             <w:fldChar w:fldCharType="begin"/>
           </w:r>
           <w:r>
             <w:rPr>
-              <w:rStyle w:val="ad"/>
+              <w:rStyle w:val="af5"/>
               <w:rFonts w:ascii="Times New Roman"/>
             </w:rPr>
             <w:instrText xml:space="preserve"> PAGE </w:instrText>
           </w:r>
           <w:r>
             <w:rPr>
-              <w:rStyle w:val="ad"/>
+              <w:rStyle w:val="af5"/>
               <w:rFonts w:ascii="Times New Roman"/>
             </w:rPr>
             <w:fldChar w:fldCharType="separate"/>
           </w:r>
           <w:r>
             <w:rPr>
-              <w:rStyle w:val="ad"/>
+              <w:rStyle w:val="af5"/>
               <w:rFonts w:ascii="Times New Roman"/>
             </w:rPr>
             <w:t>8</w:t>
           </w:r>
           <w:r>
             <w:rPr>
-              <w:rStyle w:val="ad"/>
+              <w:rStyle w:val="af5"/>
               <w:rFonts w:ascii="Times New Roman"/>
             </w:rPr>
             <w:fldChar w:fldCharType="end"/>
@@ -11442,7 +11510,7 @@
   </w:tbl>
   <w:p>
     <w:pPr>
-      <w:pStyle w:val="a7"/>
+      <w:pStyle w:val="aa"/>
     </w:pPr>
   </w:p>
 </w:ftr>
@@ -11643,7 +11711,7 @@
   </w:tbl>
   <w:p>
     <w:pPr>
-      <w:pStyle w:val="a8"/>
+      <w:pStyle w:val="ac"/>
     </w:pPr>
   </w:p>
 </w:hdr>
@@ -11652,9 +11720,194 @@
 <file path=word/numbering.xml><?xml version="1.0" encoding="utf-8"?>
 <w:numbering xmlns:wpc="http://schemas.microsoft.com/office/word/2010/wordprocessingCanvas" xmlns:cx="http://schemas.microsoft.com/office/drawing/2014/chartex" xmlns:cx1="http://schemas.microsoft.com/office/drawing/2015/9/8/chartex" xmlns:cx2="http://schemas.microsoft.com/office/drawing/2015/10/21/chartex" xmlns:cx3="http://schemas.microsoft.com/office/drawing/2016/5/9/chartex" xmlns:cx4="http://schemas.microsoft.com/office/drawing/2016/5/10/chartex" xmlns:cx5="http://schemas.microsoft.com/office/drawing/2016/5/11/chartex" xmlns:cx6="http://schemas.microsoft.com/office/drawing/2016/5/12/chartex" xmlns:cx7="http://schemas.microsoft.com/office/drawing/2016/5/13/chartex" xmlns:cx8="http://schemas.microsoft.com/office/drawing/2016/5/14/chartex" xmlns:mc="http://schemas.openxmlformats.org/markup-compatibility/2006" xmlns:aink="http://schemas.microsoft.com/office/drawing/2016/ink" xmlns:am3d="http://schemas.microsoft.com/office/drawing/2017/model3d" xmlns:o="urn:schemas-microsoft-com:office:office" xmlns:r="http://schemas.openxmlformats.org/officeDocument/2006/relationships" xmlns:m="http://schemas.openxmlformats.org/officeDocument/2006/math" xmlns:v="urn:schemas-microsoft-com:vml" xmlns:wp14="http://schemas.microsoft.com/office/word/2010/wordprocessingDrawing" xmlns:wp="http://schemas.openxmlformats.org/drawingml/2006/wordprocessingDrawing" xmlns:w10="urn:schemas-microsoft-com:office:word" xmlns:w="http://schemas.openxmlformats.org/wordprocessingml/2006/main" xmlns:w14="http://schemas.microsoft.com/office/word/2010/wordml" xmlns:w15="http://schemas.microsoft.com/office/word/2012/wordml" xmlns:w16cid="http://schemas.microsoft.com/office/word/2016/wordml/cid" xmlns:w16se="http://schemas.microsoft.com/office/word/2015/wordml/symex" xmlns:wpg="http://schemas.microsoft.com/office/word/2010/wordprocessingGroup" xmlns:wpi="http://schemas.microsoft.com/office/word/2010/wordprocessingInk" xmlns:wne="http://schemas.microsoft.com/office/word/2006/wordml" xmlns:wps="http://schemas.microsoft.com/office/word/2010/wordprocessingShape" mc:Ignorable="w14 w15 w16se w16cid wp14">
   <w:abstractNum w:abstractNumId="0" w15:restartNumberingAfterBreak="0">
+    <w:nsid w:val="FFFFFF7C"/>
+    <w:multiLevelType w:val="singleLevel"/>
+    <w:tmpl w:val="F5069F2E"/>
+    <w:lvl w:ilvl="0">
+      <w:start w:val="1"/>
+      <w:numFmt w:val="decimal"/>
+      <w:lvlText w:val="%1."/>
+      <w:lvlJc w:val="left"/>
+      <w:pPr>
+        <w:tabs>
+          <w:tab w:val="num" w:pos="2040"/>
+        </w:tabs>
+        <w:ind w:leftChars="800" w:left="2040" w:hangingChars="200" w:hanging="360"/>
+      </w:pPr>
+    </w:lvl>
+  </w:abstractNum>
+  <w:abstractNum w:abstractNumId="1" w15:restartNumberingAfterBreak="0">
+    <w:nsid w:val="FFFFFF7D"/>
+    <w:multiLevelType w:val="singleLevel"/>
+    <w:tmpl w:val="AE98A308"/>
+    <w:lvl w:ilvl="0">
+      <w:start w:val="1"/>
+      <w:numFmt w:val="decimal"/>
+      <w:lvlText w:val="%1."/>
+      <w:lvlJc w:val="left"/>
+      <w:pPr>
+        <w:tabs>
+          <w:tab w:val="num" w:pos="1620"/>
+        </w:tabs>
+        <w:ind w:leftChars="600" w:left="1620" w:hangingChars="200" w:hanging="360"/>
+      </w:pPr>
+    </w:lvl>
+  </w:abstractNum>
+  <w:abstractNum w:abstractNumId="2" w15:restartNumberingAfterBreak="0">
+    <w:nsid w:val="FFFFFF7E"/>
+    <w:multiLevelType w:val="singleLevel"/>
+    <w:tmpl w:val="448045BC"/>
+    <w:lvl w:ilvl="0">
+      <w:start w:val="1"/>
+      <w:numFmt w:val="decimal"/>
+      <w:lvlText w:val="%1."/>
+      <w:lvlJc w:val="left"/>
+      <w:pPr>
+        <w:tabs>
+          <w:tab w:val="num" w:pos="1200"/>
+        </w:tabs>
+        <w:ind w:leftChars="400" w:left="1200" w:hangingChars="200" w:hanging="360"/>
+      </w:pPr>
+    </w:lvl>
+  </w:abstractNum>
+  <w:abstractNum w:abstractNumId="3" w15:restartNumberingAfterBreak="0">
+    <w:nsid w:val="FFFFFF7F"/>
+    <w:multiLevelType w:val="singleLevel"/>
+    <w:tmpl w:val="62246BF6"/>
+    <w:lvl w:ilvl="0">
+      <w:start w:val="1"/>
+      <w:numFmt w:val="decimal"/>
+      <w:lvlText w:val="%1."/>
+      <w:lvlJc w:val="left"/>
+      <w:pPr>
+        <w:tabs>
+          <w:tab w:val="num" w:pos="780"/>
+        </w:tabs>
+        <w:ind w:leftChars="200" w:left="780" w:hangingChars="200" w:hanging="360"/>
+      </w:pPr>
+    </w:lvl>
+  </w:abstractNum>
+  <w:abstractNum w:abstractNumId="4" w15:restartNumberingAfterBreak="0">
+    <w:nsid w:val="FFFFFF80"/>
+    <w:multiLevelType w:val="singleLevel"/>
+    <w:tmpl w:val="F312A86A"/>
+    <w:lvl w:ilvl="0">
+      <w:start w:val="1"/>
+      <w:numFmt w:val="bullet"/>
+      <w:lvlText w:val=""/>
+      <w:lvlJc w:val="left"/>
+      <w:pPr>
+        <w:tabs>
+          <w:tab w:val="num" w:pos="2040"/>
+        </w:tabs>
+        <w:ind w:leftChars="800" w:left="2040" w:hangingChars="200" w:hanging="360"/>
+      </w:pPr>
+      <w:rPr>
+        <w:rFonts w:ascii="Wingdings" w:hAnsi="Wingdings" w:hint="default"/>
+      </w:rPr>
+    </w:lvl>
+  </w:abstractNum>
+  <w:abstractNum w:abstractNumId="5" w15:restartNumberingAfterBreak="0">
+    <w:nsid w:val="FFFFFF81"/>
+    <w:multiLevelType w:val="singleLevel"/>
+    <w:tmpl w:val="7FC893F0"/>
+    <w:lvl w:ilvl="0">
+      <w:start w:val="1"/>
+      <w:numFmt w:val="bullet"/>
+      <w:lvlText w:val=""/>
+      <w:lvlJc w:val="left"/>
+      <w:pPr>
+        <w:tabs>
+          <w:tab w:val="num" w:pos="1620"/>
+        </w:tabs>
+        <w:ind w:leftChars="600" w:left="1620" w:hangingChars="200" w:hanging="360"/>
+      </w:pPr>
+      <w:rPr>
+        <w:rFonts w:ascii="Wingdings" w:hAnsi="Wingdings" w:hint="default"/>
+      </w:rPr>
+    </w:lvl>
+  </w:abstractNum>
+  <w:abstractNum w:abstractNumId="6" w15:restartNumberingAfterBreak="0">
+    <w:nsid w:val="FFFFFF82"/>
+    <w:multiLevelType w:val="singleLevel"/>
+    <w:tmpl w:val="A6AA42F8"/>
+    <w:lvl w:ilvl="0">
+      <w:start w:val="1"/>
+      <w:numFmt w:val="bullet"/>
+      <w:lvlText w:val=""/>
+      <w:lvlJc w:val="left"/>
+      <w:pPr>
+        <w:tabs>
+          <w:tab w:val="num" w:pos="1200"/>
+        </w:tabs>
+        <w:ind w:leftChars="400" w:left="1200" w:hangingChars="200" w:hanging="360"/>
+      </w:pPr>
+      <w:rPr>
+        <w:rFonts w:ascii="Wingdings" w:hAnsi="Wingdings" w:hint="default"/>
+      </w:rPr>
+    </w:lvl>
+  </w:abstractNum>
+  <w:abstractNum w:abstractNumId="7" w15:restartNumberingAfterBreak="0">
+    <w:nsid w:val="FFFFFF83"/>
+    <w:multiLevelType w:val="singleLevel"/>
+    <w:tmpl w:val="4126B98C"/>
+    <w:lvl w:ilvl="0">
+      <w:start w:val="1"/>
+      <w:numFmt w:val="bullet"/>
+      <w:lvlText w:val=""/>
+      <w:lvlJc w:val="left"/>
+      <w:pPr>
+        <w:tabs>
+          <w:tab w:val="num" w:pos="780"/>
+        </w:tabs>
+        <w:ind w:leftChars="200" w:left="780" w:hangingChars="200" w:hanging="360"/>
+      </w:pPr>
+      <w:rPr>
+        <w:rFonts w:ascii="Wingdings" w:hAnsi="Wingdings" w:hint="default"/>
+      </w:rPr>
+    </w:lvl>
+  </w:abstractNum>
+  <w:abstractNum w:abstractNumId="8" w15:restartNumberingAfterBreak="0">
+    <w:nsid w:val="FFFFFF88"/>
+    <w:multiLevelType w:val="singleLevel"/>
+    <w:tmpl w:val="13D646D2"/>
+    <w:lvl w:ilvl="0">
+      <w:start w:val="1"/>
+      <w:numFmt w:val="decimal"/>
+      <w:lvlText w:val="%1."/>
+      <w:lvlJc w:val="left"/>
+      <w:pPr>
+        <w:tabs>
+          <w:tab w:val="num" w:pos="360"/>
+        </w:tabs>
+        <w:ind w:left="360" w:hangingChars="200" w:hanging="360"/>
+      </w:pPr>
+    </w:lvl>
+  </w:abstractNum>
+  <w:abstractNum w:abstractNumId="9" w15:restartNumberingAfterBreak="0">
+    <w:nsid w:val="FFFFFF89"/>
+    <w:multiLevelType w:val="singleLevel"/>
+    <w:tmpl w:val="2D30E352"/>
+    <w:lvl w:ilvl="0">
+      <w:start w:val="1"/>
+      <w:numFmt w:val="bullet"/>
+      <w:lvlText w:val=""/>
+      <w:lvlJc w:val="left"/>
+      <w:pPr>
+        <w:tabs>
+          <w:tab w:val="num" w:pos="360"/>
+        </w:tabs>
+        <w:ind w:left="360" w:hangingChars="200" w:hanging="360"/>
+      </w:pPr>
+      <w:rPr>
+        <w:rFonts w:ascii="Wingdings" w:hAnsi="Wingdings" w:hint="default"/>
+      </w:rPr>
+    </w:lvl>
+  </w:abstractNum>
+  <w:abstractNum w:abstractNumId="10" w15:restartNumberingAfterBreak="0">
     <w:nsid w:val="FFFFFFFB"/>
     <w:multiLevelType w:val="multilevel"/>
-    <w:tmpl w:val="55D43FCC"/>
+    <w:tmpl w:val="89BEC0A6"/>
     <w:lvl w:ilvl="0">
       <w:start w:val="1"/>
       <w:numFmt w:val="decimal"/>
@@ -11663,7 +11916,7 @@
       <w:legacy w:legacy="1" w:legacySpace="144" w:legacyIndent="0"/>
       <w:lvlJc w:val="left"/>
       <w:rPr>
-        <w:rFonts w:ascii="Times New Roman" w:hAnsi="Times New Roman" w:cs="Times New Roman"/>
+        <w:rFonts w:hAnsi="Times New Roman" w:cs="Times New Roman"/>
         <w:b w:val="0"/>
         <w:bCs w:val="0"/>
         <w:i w:val="0"/>
@@ -11677,22 +11930,15 @@
         <w:emboss w:val="0"/>
         <w:imprint w:val="0"/>
         <w:noProof w:val="0"/>
-        <w:snapToGrid w:val="0"/>
         <w:vanish w:val="0"/>
-        <w:color w:val="000000"/>
         <w:spacing w:val="0"/>
-        <w:w w:val="0"/>
         <w:kern w:val="0"/>
         <w:position w:val="0"/>
-        <w:sz w:val="0"/>
-        <w:szCs w:val="0"/>
-        <w:u w:val="none" w:color="000000"/>
+        <w:u w:val="none"/>
         <w:effect w:val="none"/>
-        <w:bdr w:val="none" w:sz="0" w:space="0" w:color="000000"/>
-        <w:shd w:val="clear" w:color="000000" w:fill="000000"/>
         <w:vertAlign w:val="baseline"/>
         <w:em w:val="none"/>
-        <w:lang w:val="x-none" w:eastAsia="x-none" w:bidi="zh-CN"/>
+        <w:lang w:bidi="zh-CN"/>
         <w:specVanish w:val="0"/>
         <w14:glow w14:rad="0">
           <w14:srgbClr w14:val="000000"/>
@@ -11788,832 +12034,7 @@
       <w:lvlJc w:val="left"/>
     </w:lvl>
   </w:abstractNum>
-  <w:abstractNum w:abstractNumId="1" w15:restartNumberingAfterBreak="0">
-    <w:nsid w:val="02786BC7"/>
-    <w:multiLevelType w:val="hybridMultilevel"/>
-    <w:tmpl w:val="FAA08DB2"/>
-    <w:lvl w:ilvl="0" w:tplc="A2D65FAE">
-      <w:start w:val="1"/>
-      <w:numFmt w:val="decimal"/>
-      <w:lvlText w:val="（%1）"/>
-      <w:lvlJc w:val="left"/>
-      <w:pPr>
-        <w:ind w:left="720" w:hanging="720"/>
-      </w:pPr>
-      <w:rPr>
-        <w:rFonts w:hint="default"/>
-      </w:rPr>
-    </w:lvl>
-    <w:lvl w:ilvl="1" w:tplc="04090019" w:tentative="1">
-      <w:start w:val="1"/>
-      <w:numFmt w:val="lowerLetter"/>
-      <w:lvlText w:val="%2)"/>
-      <w:lvlJc w:val="left"/>
-      <w:pPr>
-        <w:ind w:left="840" w:hanging="420"/>
-      </w:pPr>
-    </w:lvl>
-    <w:lvl w:ilvl="2" w:tplc="0409001B" w:tentative="1">
-      <w:start w:val="1"/>
-      <w:numFmt w:val="lowerRoman"/>
-      <w:lvlText w:val="%3."/>
-      <w:lvlJc w:val="right"/>
-      <w:pPr>
-        <w:ind w:left="1260" w:hanging="420"/>
-      </w:pPr>
-    </w:lvl>
-    <w:lvl w:ilvl="3" w:tplc="0409000F" w:tentative="1">
-      <w:start w:val="1"/>
-      <w:numFmt w:val="decimal"/>
-      <w:lvlText w:val="%4."/>
-      <w:lvlJc w:val="left"/>
-      <w:pPr>
-        <w:ind w:left="1680" w:hanging="420"/>
-      </w:pPr>
-    </w:lvl>
-    <w:lvl w:ilvl="4" w:tplc="04090019" w:tentative="1">
-      <w:start w:val="1"/>
-      <w:numFmt w:val="lowerLetter"/>
-      <w:lvlText w:val="%5)"/>
-      <w:lvlJc w:val="left"/>
-      <w:pPr>
-        <w:ind w:left="2100" w:hanging="420"/>
-      </w:pPr>
-    </w:lvl>
-    <w:lvl w:ilvl="5" w:tplc="0409001B" w:tentative="1">
-      <w:start w:val="1"/>
-      <w:numFmt w:val="lowerRoman"/>
-      <w:lvlText w:val="%6."/>
-      <w:lvlJc w:val="right"/>
-      <w:pPr>
-        <w:ind w:left="2520" w:hanging="420"/>
-      </w:pPr>
-    </w:lvl>
-    <w:lvl w:ilvl="6" w:tplc="0409000F" w:tentative="1">
-      <w:start w:val="1"/>
-      <w:numFmt w:val="decimal"/>
-      <w:lvlText w:val="%7."/>
-      <w:lvlJc w:val="left"/>
-      <w:pPr>
-        <w:ind w:left="2940" w:hanging="420"/>
-      </w:pPr>
-    </w:lvl>
-    <w:lvl w:ilvl="7" w:tplc="04090019" w:tentative="1">
-      <w:start w:val="1"/>
-      <w:numFmt w:val="lowerLetter"/>
-      <w:lvlText w:val="%8)"/>
-      <w:lvlJc w:val="left"/>
-      <w:pPr>
-        <w:ind w:left="3360" w:hanging="420"/>
-      </w:pPr>
-    </w:lvl>
-    <w:lvl w:ilvl="8" w:tplc="0409001B" w:tentative="1">
-      <w:start w:val="1"/>
-      <w:numFmt w:val="lowerRoman"/>
-      <w:lvlText w:val="%9."/>
-      <w:lvlJc w:val="right"/>
-      <w:pPr>
-        <w:ind w:left="3780" w:hanging="420"/>
-      </w:pPr>
-    </w:lvl>
-  </w:abstractNum>
-  <w:abstractNum w:abstractNumId="2" w15:restartNumberingAfterBreak="0">
-    <w:nsid w:val="082F3360"/>
-    <w:multiLevelType w:val="multilevel"/>
-    <w:tmpl w:val="082F3360"/>
-    <w:lvl w:ilvl="0">
-      <w:start w:val="1"/>
-      <w:numFmt w:val="decimal"/>
-      <w:lvlText w:val="%1．"/>
-      <w:lvlJc w:val="left"/>
-      <w:pPr>
-        <w:ind w:left="360" w:hanging="360"/>
-      </w:pPr>
-      <w:rPr>
-        <w:rFonts w:ascii="宋体" w:eastAsia="宋体" w:hAnsi="Times New Roman" w:hint="eastAsia"/>
-      </w:rPr>
-    </w:lvl>
-    <w:lvl w:ilvl="1">
-      <w:start w:val="1"/>
-      <w:numFmt w:val="lowerLetter"/>
-      <w:lvlText w:val="%2)"/>
-      <w:lvlJc w:val="left"/>
-      <w:pPr>
-        <w:ind w:left="960" w:hanging="480"/>
-      </w:pPr>
-    </w:lvl>
-    <w:lvl w:ilvl="2">
-      <w:start w:val="1"/>
-      <w:numFmt w:val="lowerRoman"/>
-      <w:lvlText w:val="%3."/>
-      <w:lvlJc w:val="right"/>
-      <w:pPr>
-        <w:ind w:left="1440" w:hanging="480"/>
-      </w:pPr>
-    </w:lvl>
-    <w:lvl w:ilvl="3">
-      <w:start w:val="1"/>
-      <w:numFmt w:val="decimal"/>
-      <w:lvlText w:val="%4."/>
-      <w:lvlJc w:val="left"/>
-      <w:pPr>
-        <w:ind w:left="1920" w:hanging="480"/>
-      </w:pPr>
-    </w:lvl>
-    <w:lvl w:ilvl="4">
-      <w:start w:val="1"/>
-      <w:numFmt w:val="lowerLetter"/>
-      <w:lvlText w:val="%5)"/>
-      <w:lvlJc w:val="left"/>
-      <w:pPr>
-        <w:ind w:left="2400" w:hanging="480"/>
-      </w:pPr>
-    </w:lvl>
-    <w:lvl w:ilvl="5">
-      <w:start w:val="1"/>
-      <w:numFmt w:val="lowerRoman"/>
-      <w:lvlText w:val="%6."/>
-      <w:lvlJc w:val="right"/>
-      <w:pPr>
-        <w:ind w:left="2880" w:hanging="480"/>
-      </w:pPr>
-    </w:lvl>
-    <w:lvl w:ilvl="6">
-      <w:start w:val="1"/>
-      <w:numFmt w:val="decimal"/>
-      <w:lvlText w:val="%7."/>
-      <w:lvlJc w:val="left"/>
-      <w:pPr>
-        <w:ind w:left="3360" w:hanging="480"/>
-      </w:pPr>
-    </w:lvl>
-    <w:lvl w:ilvl="7">
-      <w:start w:val="1"/>
-      <w:numFmt w:val="lowerLetter"/>
-      <w:lvlText w:val="%8)"/>
-      <w:lvlJc w:val="left"/>
-      <w:pPr>
-        <w:ind w:left="3840" w:hanging="480"/>
-      </w:pPr>
-    </w:lvl>
-    <w:lvl w:ilvl="8">
-      <w:start w:val="1"/>
-      <w:numFmt w:val="lowerRoman"/>
-      <w:lvlText w:val="%9."/>
-      <w:lvlJc w:val="right"/>
-      <w:pPr>
-        <w:ind w:left="4320" w:hanging="480"/>
-      </w:pPr>
-    </w:lvl>
-  </w:abstractNum>
-  <w:abstractNum w:abstractNumId="3" w15:restartNumberingAfterBreak="0">
-    <w:nsid w:val="0A9F2332"/>
-    <w:multiLevelType w:val="hybridMultilevel"/>
-    <w:tmpl w:val="75E8DBA4"/>
-    <w:lvl w:ilvl="0" w:tplc="04090001">
-      <w:start w:val="1"/>
-      <w:numFmt w:val="bullet"/>
-      <w:lvlText w:val=""/>
-      <w:lvlJc w:val="left"/>
-      <w:pPr>
-        <w:ind w:left="720" w:hanging="360"/>
-      </w:pPr>
-      <w:rPr>
-        <w:rFonts w:ascii="Symbol" w:hAnsi="Symbol" w:hint="default"/>
-      </w:rPr>
-    </w:lvl>
-    <w:lvl w:ilvl="1" w:tplc="04090003" w:tentative="1">
-      <w:start w:val="1"/>
-      <w:numFmt w:val="bullet"/>
-      <w:lvlText w:val="o"/>
-      <w:lvlJc w:val="left"/>
-      <w:pPr>
-        <w:ind w:left="1440" w:hanging="360"/>
-      </w:pPr>
-      <w:rPr>
-        <w:rFonts w:ascii="Courier New" w:hAnsi="Courier New" w:cs="Courier New" w:hint="default"/>
-      </w:rPr>
-    </w:lvl>
-    <w:lvl w:ilvl="2" w:tplc="04090005" w:tentative="1">
-      <w:start w:val="1"/>
-      <w:numFmt w:val="bullet"/>
-      <w:lvlText w:val=""/>
-      <w:lvlJc w:val="left"/>
-      <w:pPr>
-        <w:ind w:left="2160" w:hanging="360"/>
-      </w:pPr>
-      <w:rPr>
-        <w:rFonts w:ascii="Wingdings" w:hAnsi="Wingdings" w:hint="default"/>
-      </w:rPr>
-    </w:lvl>
-    <w:lvl w:ilvl="3" w:tplc="04090001" w:tentative="1">
-      <w:start w:val="1"/>
-      <w:numFmt w:val="bullet"/>
-      <w:lvlText w:val=""/>
-      <w:lvlJc w:val="left"/>
-      <w:pPr>
-        <w:ind w:left="2880" w:hanging="360"/>
-      </w:pPr>
-      <w:rPr>
-        <w:rFonts w:ascii="Symbol" w:hAnsi="Symbol" w:hint="default"/>
-      </w:rPr>
-    </w:lvl>
-    <w:lvl w:ilvl="4" w:tplc="04090003" w:tentative="1">
-      <w:start w:val="1"/>
-      <w:numFmt w:val="bullet"/>
-      <w:lvlText w:val="o"/>
-      <w:lvlJc w:val="left"/>
-      <w:pPr>
-        <w:ind w:left="3600" w:hanging="360"/>
-      </w:pPr>
-      <w:rPr>
-        <w:rFonts w:ascii="Courier New" w:hAnsi="Courier New" w:cs="Courier New" w:hint="default"/>
-      </w:rPr>
-    </w:lvl>
-    <w:lvl w:ilvl="5" w:tplc="04090005" w:tentative="1">
-      <w:start w:val="1"/>
-      <w:numFmt w:val="bullet"/>
-      <w:lvlText w:val=""/>
-      <w:lvlJc w:val="left"/>
-      <w:pPr>
-        <w:ind w:left="4320" w:hanging="360"/>
-      </w:pPr>
-      <w:rPr>
-        <w:rFonts w:ascii="Wingdings" w:hAnsi="Wingdings" w:hint="default"/>
-      </w:rPr>
-    </w:lvl>
-    <w:lvl w:ilvl="6" w:tplc="04090001" w:tentative="1">
-      <w:start w:val="1"/>
-      <w:numFmt w:val="bullet"/>
-      <w:lvlText w:val=""/>
-      <w:lvlJc w:val="left"/>
-      <w:pPr>
-        <w:ind w:left="5040" w:hanging="360"/>
-      </w:pPr>
-      <w:rPr>
-        <w:rFonts w:ascii="Symbol" w:hAnsi="Symbol" w:hint="default"/>
-      </w:rPr>
-    </w:lvl>
-    <w:lvl w:ilvl="7" w:tplc="04090003" w:tentative="1">
-      <w:start w:val="1"/>
-      <w:numFmt w:val="bullet"/>
-      <w:lvlText w:val="o"/>
-      <w:lvlJc w:val="left"/>
-      <w:pPr>
-        <w:ind w:left="5760" w:hanging="360"/>
-      </w:pPr>
-      <w:rPr>
-        <w:rFonts w:ascii="Courier New" w:hAnsi="Courier New" w:cs="Courier New" w:hint="default"/>
-      </w:rPr>
-    </w:lvl>
-    <w:lvl w:ilvl="8" w:tplc="04090005" w:tentative="1">
-      <w:start w:val="1"/>
-      <w:numFmt w:val="bullet"/>
-      <w:lvlText w:val=""/>
-      <w:lvlJc w:val="left"/>
-      <w:pPr>
-        <w:ind w:left="6480" w:hanging="360"/>
-      </w:pPr>
-      <w:rPr>
-        <w:rFonts w:ascii="Wingdings" w:hAnsi="Wingdings" w:hint="default"/>
-      </w:rPr>
-    </w:lvl>
-  </w:abstractNum>
-  <w:abstractNum w:abstractNumId="4" w15:restartNumberingAfterBreak="0">
-    <w:nsid w:val="0C607860"/>
-    <w:multiLevelType w:val="multilevel"/>
-    <w:tmpl w:val="0C607860"/>
-    <w:lvl w:ilvl="0">
-      <w:start w:val="1"/>
-      <w:numFmt w:val="decimal"/>
-      <w:lvlText w:val="%1."/>
-      <w:lvlJc w:val="left"/>
-      <w:pPr>
-        <w:ind w:left="360" w:hanging="360"/>
-      </w:pPr>
-      <w:rPr>
-        <w:rFonts w:hint="eastAsia"/>
-      </w:rPr>
-    </w:lvl>
-    <w:lvl w:ilvl="1">
-      <w:start w:val="1"/>
-      <w:numFmt w:val="lowerLetter"/>
-      <w:lvlText w:val="%2)"/>
-      <w:lvlJc w:val="left"/>
-      <w:pPr>
-        <w:ind w:left="960" w:hanging="480"/>
-      </w:pPr>
-    </w:lvl>
-    <w:lvl w:ilvl="2">
-      <w:start w:val="1"/>
-      <w:numFmt w:val="lowerRoman"/>
-      <w:lvlText w:val="%3."/>
-      <w:lvlJc w:val="right"/>
-      <w:pPr>
-        <w:ind w:left="1440" w:hanging="480"/>
-      </w:pPr>
-    </w:lvl>
-    <w:lvl w:ilvl="3">
-      <w:start w:val="1"/>
-      <w:numFmt w:val="decimal"/>
-      <w:lvlText w:val="%4."/>
-      <w:lvlJc w:val="left"/>
-      <w:pPr>
-        <w:ind w:left="1920" w:hanging="480"/>
-      </w:pPr>
-    </w:lvl>
-    <w:lvl w:ilvl="4">
-      <w:start w:val="1"/>
-      <w:numFmt w:val="lowerLetter"/>
-      <w:lvlText w:val="%5)"/>
-      <w:lvlJc w:val="left"/>
-      <w:pPr>
-        <w:ind w:left="2400" w:hanging="480"/>
-      </w:pPr>
-    </w:lvl>
-    <w:lvl w:ilvl="5">
-      <w:start w:val="1"/>
-      <w:numFmt w:val="lowerRoman"/>
-      <w:lvlText w:val="%6."/>
-      <w:lvlJc w:val="right"/>
-      <w:pPr>
-        <w:ind w:left="2880" w:hanging="480"/>
-      </w:pPr>
-    </w:lvl>
-    <w:lvl w:ilvl="6">
-      <w:start w:val="1"/>
-      <w:numFmt w:val="decimal"/>
-      <w:lvlText w:val="%7."/>
-      <w:lvlJc w:val="left"/>
-      <w:pPr>
-        <w:ind w:left="3360" w:hanging="480"/>
-      </w:pPr>
-    </w:lvl>
-    <w:lvl w:ilvl="7">
-      <w:start w:val="1"/>
-      <w:numFmt w:val="lowerLetter"/>
-      <w:lvlText w:val="%8)"/>
-      <w:lvlJc w:val="left"/>
-      <w:pPr>
-        <w:ind w:left="3840" w:hanging="480"/>
-      </w:pPr>
-    </w:lvl>
-    <w:lvl w:ilvl="8">
-      <w:start w:val="1"/>
-      <w:numFmt w:val="lowerRoman"/>
-      <w:lvlText w:val="%9."/>
-      <w:lvlJc w:val="right"/>
-      <w:pPr>
-        <w:ind w:left="4320" w:hanging="480"/>
-      </w:pPr>
-    </w:lvl>
-  </w:abstractNum>
-  <w:abstractNum w:abstractNumId="5" w15:restartNumberingAfterBreak="0">
-    <w:nsid w:val="0CB81663"/>
-    <w:multiLevelType w:val="multilevel"/>
-    <w:tmpl w:val="0CB81663"/>
-    <w:lvl w:ilvl="0">
-      <w:start w:val="1"/>
-      <w:numFmt w:val="decimal"/>
-      <w:lvlText w:val="%1．"/>
-      <w:lvlJc w:val="left"/>
-      <w:pPr>
-        <w:ind w:left="360" w:hanging="360"/>
-      </w:pPr>
-      <w:rPr>
-        <w:rFonts w:hint="eastAsia"/>
-      </w:rPr>
-    </w:lvl>
-    <w:lvl w:ilvl="1">
-      <w:start w:val="1"/>
-      <w:numFmt w:val="lowerLetter"/>
-      <w:lvlText w:val="%2)"/>
-      <w:lvlJc w:val="left"/>
-      <w:pPr>
-        <w:ind w:left="960" w:hanging="480"/>
-      </w:pPr>
-    </w:lvl>
-    <w:lvl w:ilvl="2">
-      <w:start w:val="1"/>
-      <w:numFmt w:val="lowerRoman"/>
-      <w:lvlText w:val="%3."/>
-      <w:lvlJc w:val="right"/>
-      <w:pPr>
-        <w:ind w:left="1440" w:hanging="480"/>
-      </w:pPr>
-    </w:lvl>
-    <w:lvl w:ilvl="3">
-      <w:start w:val="1"/>
-      <w:numFmt w:val="decimal"/>
-      <w:lvlText w:val="%4."/>
-      <w:lvlJc w:val="left"/>
-      <w:pPr>
-        <w:ind w:left="1920" w:hanging="480"/>
-      </w:pPr>
-    </w:lvl>
-    <w:lvl w:ilvl="4">
-      <w:start w:val="1"/>
-      <w:numFmt w:val="lowerLetter"/>
-      <w:lvlText w:val="%5)"/>
-      <w:lvlJc w:val="left"/>
-      <w:pPr>
-        <w:ind w:left="2400" w:hanging="480"/>
-      </w:pPr>
-    </w:lvl>
-    <w:lvl w:ilvl="5">
-      <w:start w:val="1"/>
-      <w:numFmt w:val="lowerRoman"/>
-      <w:lvlText w:val="%6."/>
-      <w:lvlJc w:val="right"/>
-      <w:pPr>
-        <w:ind w:left="2880" w:hanging="480"/>
-      </w:pPr>
-    </w:lvl>
-    <w:lvl w:ilvl="6">
-      <w:start w:val="1"/>
-      <w:numFmt w:val="decimal"/>
-      <w:lvlText w:val="%7."/>
-      <w:lvlJc w:val="left"/>
-      <w:pPr>
-        <w:ind w:left="3360" w:hanging="480"/>
-      </w:pPr>
-    </w:lvl>
-    <w:lvl w:ilvl="7">
-      <w:start w:val="1"/>
-      <w:numFmt w:val="lowerLetter"/>
-      <w:lvlText w:val="%8)"/>
-      <w:lvlJc w:val="left"/>
-      <w:pPr>
-        <w:ind w:left="3840" w:hanging="480"/>
-      </w:pPr>
-    </w:lvl>
-    <w:lvl w:ilvl="8">
-      <w:start w:val="1"/>
-      <w:numFmt w:val="lowerRoman"/>
-      <w:lvlText w:val="%9."/>
-      <w:lvlJc w:val="right"/>
-      <w:pPr>
-        <w:ind w:left="4320" w:hanging="480"/>
-      </w:pPr>
-    </w:lvl>
-  </w:abstractNum>
-  <w:abstractNum w:abstractNumId="6" w15:restartNumberingAfterBreak="0">
-    <w:nsid w:val="0D1C139A"/>
-    <w:multiLevelType w:val="multilevel"/>
-    <w:tmpl w:val="0D1C139A"/>
-    <w:lvl w:ilvl="0">
-      <w:start w:val="1"/>
-      <w:numFmt w:val="decimal"/>
-      <w:lvlText w:val="%1."/>
-      <w:lvlJc w:val="left"/>
-      <w:pPr>
-        <w:ind w:left="360" w:hanging="360"/>
-      </w:pPr>
-      <w:rPr>
-        <w:rFonts w:hint="eastAsia"/>
-      </w:rPr>
-    </w:lvl>
-    <w:lvl w:ilvl="1">
-      <w:start w:val="1"/>
-      <w:numFmt w:val="lowerLetter"/>
-      <w:lvlText w:val="%2)"/>
-      <w:lvlJc w:val="left"/>
-      <w:pPr>
-        <w:ind w:left="960" w:hanging="480"/>
-      </w:pPr>
-    </w:lvl>
-    <w:lvl w:ilvl="2">
-      <w:start w:val="1"/>
-      <w:numFmt w:val="lowerRoman"/>
-      <w:lvlText w:val="%3."/>
-      <w:lvlJc w:val="right"/>
-      <w:pPr>
-        <w:ind w:left="1440" w:hanging="480"/>
-      </w:pPr>
-    </w:lvl>
-    <w:lvl w:ilvl="3">
-      <w:start w:val="1"/>
-      <w:numFmt w:val="decimal"/>
-      <w:lvlText w:val="%4."/>
-      <w:lvlJc w:val="left"/>
-      <w:pPr>
-        <w:ind w:left="1920" w:hanging="480"/>
-      </w:pPr>
-    </w:lvl>
-    <w:lvl w:ilvl="4">
-      <w:start w:val="1"/>
-      <w:numFmt w:val="lowerLetter"/>
-      <w:lvlText w:val="%5)"/>
-      <w:lvlJc w:val="left"/>
-      <w:pPr>
-        <w:ind w:left="2400" w:hanging="480"/>
-      </w:pPr>
-    </w:lvl>
-    <w:lvl w:ilvl="5">
-      <w:start w:val="1"/>
-      <w:numFmt w:val="lowerRoman"/>
-      <w:lvlText w:val="%6."/>
-      <w:lvlJc w:val="right"/>
-      <w:pPr>
-        <w:ind w:left="2880" w:hanging="480"/>
-      </w:pPr>
-    </w:lvl>
-    <w:lvl w:ilvl="6">
-      <w:start w:val="1"/>
-      <w:numFmt w:val="decimal"/>
-      <w:lvlText w:val="%7."/>
-      <w:lvlJc w:val="left"/>
-      <w:pPr>
-        <w:ind w:left="3360" w:hanging="480"/>
-      </w:pPr>
-    </w:lvl>
-    <w:lvl w:ilvl="7">
-      <w:start w:val="1"/>
-      <w:numFmt w:val="lowerLetter"/>
-      <w:lvlText w:val="%8)"/>
-      <w:lvlJc w:val="left"/>
-      <w:pPr>
-        <w:ind w:left="3840" w:hanging="480"/>
-      </w:pPr>
-    </w:lvl>
-    <w:lvl w:ilvl="8">
-      <w:start w:val="1"/>
-      <w:numFmt w:val="lowerRoman"/>
-      <w:lvlText w:val="%9."/>
-      <w:lvlJc w:val="right"/>
-      <w:pPr>
-        <w:ind w:left="4320" w:hanging="480"/>
-      </w:pPr>
-    </w:lvl>
-  </w:abstractNum>
-  <w:abstractNum w:abstractNumId="7" w15:restartNumberingAfterBreak="0">
-    <w:nsid w:val="10A11BAD"/>
-    <w:multiLevelType w:val="multilevel"/>
-    <w:tmpl w:val="10A11BAD"/>
-    <w:lvl w:ilvl="0">
-      <w:start w:val="1"/>
-      <w:numFmt w:val="decimal"/>
-      <w:lvlText w:val="%1."/>
-      <w:lvlJc w:val="left"/>
-      <w:pPr>
-        <w:ind w:left="360" w:hanging="360"/>
-      </w:pPr>
-      <w:rPr>
-        <w:rFonts w:hint="eastAsia"/>
-      </w:rPr>
-    </w:lvl>
-    <w:lvl w:ilvl="1">
-      <w:start w:val="1"/>
-      <w:numFmt w:val="lowerLetter"/>
-      <w:lvlText w:val="%2)"/>
-      <w:lvlJc w:val="left"/>
-      <w:pPr>
-        <w:ind w:left="960" w:hanging="480"/>
-      </w:pPr>
-    </w:lvl>
-    <w:lvl w:ilvl="2">
-      <w:start w:val="1"/>
-      <w:numFmt w:val="lowerRoman"/>
-      <w:lvlText w:val="%3."/>
-      <w:lvlJc w:val="right"/>
-      <w:pPr>
-        <w:ind w:left="1440" w:hanging="480"/>
-      </w:pPr>
-    </w:lvl>
-    <w:lvl w:ilvl="3">
-      <w:start w:val="1"/>
-      <w:numFmt w:val="decimal"/>
-      <w:lvlText w:val="%4."/>
-      <w:lvlJc w:val="left"/>
-      <w:pPr>
-        <w:ind w:left="1920" w:hanging="480"/>
-      </w:pPr>
-    </w:lvl>
-    <w:lvl w:ilvl="4">
-      <w:start w:val="1"/>
-      <w:numFmt w:val="lowerLetter"/>
-      <w:lvlText w:val="%5)"/>
-      <w:lvlJc w:val="left"/>
-      <w:pPr>
-        <w:ind w:left="2400" w:hanging="480"/>
-      </w:pPr>
-    </w:lvl>
-    <w:lvl w:ilvl="5">
-      <w:start w:val="1"/>
-      <w:numFmt w:val="lowerRoman"/>
-      <w:lvlText w:val="%6."/>
-      <w:lvlJc w:val="right"/>
-      <w:pPr>
-        <w:ind w:left="2880" w:hanging="480"/>
-      </w:pPr>
-    </w:lvl>
-    <w:lvl w:ilvl="6">
-      <w:start w:val="1"/>
-      <w:numFmt w:val="decimal"/>
-      <w:lvlText w:val="%7."/>
-      <w:lvlJc w:val="left"/>
-      <w:pPr>
-        <w:ind w:left="3360" w:hanging="480"/>
-      </w:pPr>
-    </w:lvl>
-    <w:lvl w:ilvl="7">
-      <w:start w:val="1"/>
-      <w:numFmt w:val="lowerLetter"/>
-      <w:lvlText w:val="%8)"/>
-      <w:lvlJc w:val="left"/>
-      <w:pPr>
-        <w:ind w:left="3840" w:hanging="480"/>
-      </w:pPr>
-    </w:lvl>
-    <w:lvl w:ilvl="8">
-      <w:start w:val="1"/>
-      <w:numFmt w:val="lowerRoman"/>
-      <w:lvlText w:val="%9."/>
-      <w:lvlJc w:val="right"/>
-      <w:pPr>
-        <w:ind w:left="4320" w:hanging="480"/>
-      </w:pPr>
-    </w:lvl>
-  </w:abstractNum>
-  <w:abstractNum w:abstractNumId="8" w15:restartNumberingAfterBreak="0">
-    <w:nsid w:val="18A472B8"/>
-    <w:multiLevelType w:val="multilevel"/>
-    <w:tmpl w:val="18A472B8"/>
-    <w:lvl w:ilvl="0">
-      <w:start w:val="1"/>
-      <w:numFmt w:val="decimal"/>
-      <w:lvlText w:val="%1."/>
-      <w:lvlJc w:val="left"/>
-      <w:pPr>
-        <w:ind w:left="360" w:hanging="360"/>
-      </w:pPr>
-      <w:rPr>
-        <w:rFonts w:hint="eastAsia"/>
-      </w:rPr>
-    </w:lvl>
-    <w:lvl w:ilvl="1">
-      <w:start w:val="1"/>
-      <w:numFmt w:val="lowerLetter"/>
-      <w:lvlText w:val="%2)"/>
-      <w:lvlJc w:val="left"/>
-      <w:pPr>
-        <w:ind w:left="960" w:hanging="480"/>
-      </w:pPr>
-    </w:lvl>
-    <w:lvl w:ilvl="2">
-      <w:start w:val="1"/>
-      <w:numFmt w:val="lowerRoman"/>
-      <w:lvlText w:val="%3."/>
-      <w:lvlJc w:val="right"/>
-      <w:pPr>
-        <w:ind w:left="1440" w:hanging="480"/>
-      </w:pPr>
-    </w:lvl>
-    <w:lvl w:ilvl="3">
-      <w:start w:val="1"/>
-      <w:numFmt w:val="decimal"/>
-      <w:lvlText w:val="%4."/>
-      <w:lvlJc w:val="left"/>
-      <w:pPr>
-        <w:ind w:left="1920" w:hanging="480"/>
-      </w:pPr>
-    </w:lvl>
-    <w:lvl w:ilvl="4">
-      <w:start w:val="1"/>
-      <w:numFmt w:val="lowerLetter"/>
-      <w:lvlText w:val="%5)"/>
-      <w:lvlJc w:val="left"/>
-      <w:pPr>
-        <w:ind w:left="2400" w:hanging="480"/>
-      </w:pPr>
-    </w:lvl>
-    <w:lvl w:ilvl="5">
-      <w:start w:val="1"/>
-      <w:numFmt w:val="lowerRoman"/>
-      <w:lvlText w:val="%6."/>
-      <w:lvlJc w:val="right"/>
-      <w:pPr>
-        <w:ind w:left="2880" w:hanging="480"/>
-      </w:pPr>
-    </w:lvl>
-    <w:lvl w:ilvl="6">
-      <w:start w:val="1"/>
-      <w:numFmt w:val="decimal"/>
-      <w:lvlText w:val="%7."/>
-      <w:lvlJc w:val="left"/>
-      <w:pPr>
-        <w:ind w:left="3360" w:hanging="480"/>
-      </w:pPr>
-    </w:lvl>
-    <w:lvl w:ilvl="7">
-      <w:start w:val="1"/>
-      <w:numFmt w:val="lowerLetter"/>
-      <w:lvlText w:val="%8)"/>
-      <w:lvlJc w:val="left"/>
-      <w:pPr>
-        <w:ind w:left="3840" w:hanging="480"/>
-      </w:pPr>
-    </w:lvl>
-    <w:lvl w:ilvl="8">
-      <w:start w:val="1"/>
-      <w:numFmt w:val="lowerRoman"/>
-      <w:lvlText w:val="%9."/>
-      <w:lvlJc w:val="right"/>
-      <w:pPr>
-        <w:ind w:left="4320" w:hanging="480"/>
-      </w:pPr>
-    </w:lvl>
-  </w:abstractNum>
-  <w:abstractNum w:abstractNumId="9" w15:restartNumberingAfterBreak="0">
-    <w:nsid w:val="23A52E40"/>
-    <w:multiLevelType w:val="multilevel"/>
-    <w:tmpl w:val="23A52E40"/>
-    <w:lvl w:ilvl="0">
-      <w:start w:val="1"/>
-      <w:numFmt w:val="decimal"/>
-      <w:lvlText w:val="%1．"/>
-      <w:lvlJc w:val="left"/>
-      <w:pPr>
-        <w:ind w:left="360" w:hanging="360"/>
-      </w:pPr>
-      <w:rPr>
-        <w:rFonts w:hint="eastAsia"/>
-      </w:rPr>
-    </w:lvl>
-    <w:lvl w:ilvl="1">
-      <w:start w:val="1"/>
-      <w:numFmt w:val="lowerLetter"/>
-      <w:lvlText w:val="%2)"/>
-      <w:lvlJc w:val="left"/>
-      <w:pPr>
-        <w:ind w:left="960" w:hanging="480"/>
-      </w:pPr>
-    </w:lvl>
-    <w:lvl w:ilvl="2">
-      <w:start w:val="1"/>
-      <w:numFmt w:val="lowerRoman"/>
-      <w:lvlText w:val="%3."/>
-      <w:lvlJc w:val="right"/>
-      <w:pPr>
-        <w:ind w:left="1440" w:hanging="480"/>
-      </w:pPr>
-    </w:lvl>
-    <w:lvl w:ilvl="3">
-      <w:start w:val="1"/>
-      <w:numFmt w:val="decimal"/>
-      <w:lvlText w:val="%4."/>
-      <w:lvlJc w:val="left"/>
-      <w:pPr>
-        <w:ind w:left="1920" w:hanging="480"/>
-      </w:pPr>
-    </w:lvl>
-    <w:lvl w:ilvl="4">
-      <w:start w:val="1"/>
-      <w:numFmt w:val="lowerLetter"/>
-      <w:lvlText w:val="%5)"/>
-      <w:lvlJc w:val="left"/>
-      <w:pPr>
-        <w:ind w:left="2400" w:hanging="480"/>
-      </w:pPr>
-    </w:lvl>
-    <w:lvl w:ilvl="5">
-      <w:start w:val="1"/>
-      <w:numFmt w:val="lowerRoman"/>
-      <w:lvlText w:val="%6."/>
-      <w:lvlJc w:val="right"/>
-      <w:pPr>
-        <w:ind w:left="2880" w:hanging="480"/>
-      </w:pPr>
-    </w:lvl>
-    <w:lvl w:ilvl="6">
-      <w:start w:val="1"/>
-      <w:numFmt w:val="decimal"/>
-      <w:lvlText w:val="%7."/>
-      <w:lvlJc w:val="left"/>
-      <w:pPr>
-        <w:ind w:left="3360" w:hanging="480"/>
-      </w:pPr>
-    </w:lvl>
-    <w:lvl w:ilvl="7">
-      <w:start w:val="1"/>
-      <w:numFmt w:val="lowerLetter"/>
-      <w:lvlText w:val="%8)"/>
-      <w:lvlJc w:val="left"/>
-      <w:pPr>
-        <w:ind w:left="3840" w:hanging="480"/>
-      </w:pPr>
-    </w:lvl>
-    <w:lvl w:ilvl="8">
-      <w:start w:val="1"/>
-      <w:numFmt w:val="lowerRoman"/>
-      <w:lvlText w:val="%9."/>
-      <w:lvlJc w:val="right"/>
-      <w:pPr>
-        <w:ind w:left="4320" w:hanging="480"/>
-      </w:pPr>
-    </w:lvl>
-  </w:abstractNum>
-  <w:abstractNum w:abstractNumId="10" w15:restartNumberingAfterBreak="0">
+  <w:abstractNum w:abstractNumId="11" w15:restartNumberingAfterBreak="0">
     <w:nsid w:val="2A221596"/>
     <w:multiLevelType w:val="hybridMultilevel"/>
     <w:tmpl w:val="1362E56C"/>
@@ -12702,675 +12123,7 @@
       </w:pPr>
     </w:lvl>
   </w:abstractNum>
-  <w:abstractNum w:abstractNumId="11" w15:restartNumberingAfterBreak="0">
-    <w:nsid w:val="35970D67"/>
-    <w:multiLevelType w:val="multilevel"/>
-    <w:tmpl w:val="35970D67"/>
-    <w:lvl w:ilvl="0">
-      <w:start w:val="1"/>
-      <w:numFmt w:val="decimal"/>
-      <w:lvlText w:val="%1．"/>
-      <w:lvlJc w:val="left"/>
-      <w:pPr>
-        <w:ind w:left="360" w:hanging="360"/>
-      </w:pPr>
-      <w:rPr>
-        <w:rFonts w:hint="eastAsia"/>
-      </w:rPr>
-    </w:lvl>
-    <w:lvl w:ilvl="1">
-      <w:start w:val="1"/>
-      <w:numFmt w:val="lowerLetter"/>
-      <w:lvlText w:val="%2)"/>
-      <w:lvlJc w:val="left"/>
-      <w:pPr>
-        <w:ind w:left="960" w:hanging="480"/>
-      </w:pPr>
-    </w:lvl>
-    <w:lvl w:ilvl="2">
-      <w:start w:val="1"/>
-      <w:numFmt w:val="lowerRoman"/>
-      <w:lvlText w:val="%3."/>
-      <w:lvlJc w:val="right"/>
-      <w:pPr>
-        <w:ind w:left="1440" w:hanging="480"/>
-      </w:pPr>
-    </w:lvl>
-    <w:lvl w:ilvl="3">
-      <w:start w:val="1"/>
-      <w:numFmt w:val="decimal"/>
-      <w:lvlText w:val="%4."/>
-      <w:lvlJc w:val="left"/>
-      <w:pPr>
-        <w:ind w:left="1920" w:hanging="480"/>
-      </w:pPr>
-    </w:lvl>
-    <w:lvl w:ilvl="4">
-      <w:start w:val="1"/>
-      <w:numFmt w:val="lowerLetter"/>
-      <w:lvlText w:val="%5)"/>
-      <w:lvlJc w:val="left"/>
-      <w:pPr>
-        <w:ind w:left="2400" w:hanging="480"/>
-      </w:pPr>
-    </w:lvl>
-    <w:lvl w:ilvl="5">
-      <w:start w:val="1"/>
-      <w:numFmt w:val="lowerRoman"/>
-      <w:lvlText w:val="%6."/>
-      <w:lvlJc w:val="right"/>
-      <w:pPr>
-        <w:ind w:left="2880" w:hanging="480"/>
-      </w:pPr>
-    </w:lvl>
-    <w:lvl w:ilvl="6">
-      <w:start w:val="1"/>
-      <w:numFmt w:val="decimal"/>
-      <w:lvlText w:val="%7."/>
-      <w:lvlJc w:val="left"/>
-      <w:pPr>
-        <w:ind w:left="3360" w:hanging="480"/>
-      </w:pPr>
-    </w:lvl>
-    <w:lvl w:ilvl="7">
-      <w:start w:val="1"/>
-      <w:numFmt w:val="lowerLetter"/>
-      <w:lvlText w:val="%8)"/>
-      <w:lvlJc w:val="left"/>
-      <w:pPr>
-        <w:ind w:left="3840" w:hanging="480"/>
-      </w:pPr>
-    </w:lvl>
-    <w:lvl w:ilvl="8">
-      <w:start w:val="1"/>
-      <w:numFmt w:val="lowerRoman"/>
-      <w:lvlText w:val="%9."/>
-      <w:lvlJc w:val="right"/>
-      <w:pPr>
-        <w:ind w:left="4320" w:hanging="480"/>
-      </w:pPr>
-    </w:lvl>
-  </w:abstractNum>
   <w:abstractNum w:abstractNumId="12" w15:restartNumberingAfterBreak="0">
-    <w:nsid w:val="35C44D36"/>
-    <w:multiLevelType w:val="multilevel"/>
-    <w:tmpl w:val="35C44D36"/>
-    <w:lvl w:ilvl="0">
-      <w:start w:val="1"/>
-      <w:numFmt w:val="decimal"/>
-      <w:lvlText w:val="%1."/>
-      <w:lvlJc w:val="left"/>
-      <w:pPr>
-        <w:ind w:left="360" w:hanging="360"/>
-      </w:pPr>
-      <w:rPr>
-        <w:rFonts w:hint="eastAsia"/>
-      </w:rPr>
-    </w:lvl>
-    <w:lvl w:ilvl="1">
-      <w:start w:val="1"/>
-      <w:numFmt w:val="lowerLetter"/>
-      <w:lvlText w:val="%2)"/>
-      <w:lvlJc w:val="left"/>
-      <w:pPr>
-        <w:ind w:left="960" w:hanging="480"/>
-      </w:pPr>
-    </w:lvl>
-    <w:lvl w:ilvl="2">
-      <w:start w:val="1"/>
-      <w:numFmt w:val="lowerRoman"/>
-      <w:lvlText w:val="%3."/>
-      <w:lvlJc w:val="right"/>
-      <w:pPr>
-        <w:ind w:left="1440" w:hanging="480"/>
-      </w:pPr>
-    </w:lvl>
-    <w:lvl w:ilvl="3">
-      <w:start w:val="1"/>
-      <w:numFmt w:val="decimal"/>
-      <w:lvlText w:val="%4."/>
-      <w:lvlJc w:val="left"/>
-      <w:pPr>
-        <w:ind w:left="1920" w:hanging="480"/>
-      </w:pPr>
-    </w:lvl>
-    <w:lvl w:ilvl="4">
-      <w:start w:val="1"/>
-      <w:numFmt w:val="lowerLetter"/>
-      <w:lvlText w:val="%5)"/>
-      <w:lvlJc w:val="left"/>
-      <w:pPr>
-        <w:ind w:left="2400" w:hanging="480"/>
-      </w:pPr>
-    </w:lvl>
-    <w:lvl w:ilvl="5">
-      <w:start w:val="1"/>
-      <w:numFmt w:val="lowerRoman"/>
-      <w:lvlText w:val="%6."/>
-      <w:lvlJc w:val="right"/>
-      <w:pPr>
-        <w:ind w:left="2880" w:hanging="480"/>
-      </w:pPr>
-    </w:lvl>
-    <w:lvl w:ilvl="6">
-      <w:start w:val="1"/>
-      <w:numFmt w:val="decimal"/>
-      <w:lvlText w:val="%7."/>
-      <w:lvlJc w:val="left"/>
-      <w:pPr>
-        <w:ind w:left="3360" w:hanging="480"/>
-      </w:pPr>
-    </w:lvl>
-    <w:lvl w:ilvl="7">
-      <w:start w:val="1"/>
-      <w:numFmt w:val="lowerLetter"/>
-      <w:lvlText w:val="%8)"/>
-      <w:lvlJc w:val="left"/>
-      <w:pPr>
-        <w:ind w:left="3840" w:hanging="480"/>
-      </w:pPr>
-    </w:lvl>
-    <w:lvl w:ilvl="8">
-      <w:start w:val="1"/>
-      <w:numFmt w:val="lowerRoman"/>
-      <w:lvlText w:val="%9."/>
-      <w:lvlJc w:val="right"/>
-      <w:pPr>
-        <w:ind w:left="4320" w:hanging="480"/>
-      </w:pPr>
-    </w:lvl>
-  </w:abstractNum>
-  <w:abstractNum w:abstractNumId="13" w15:restartNumberingAfterBreak="0">
-    <w:nsid w:val="55BA75F8"/>
-    <w:multiLevelType w:val="multilevel"/>
-    <w:tmpl w:val="55BA75F8"/>
-    <w:lvl w:ilvl="0">
-      <w:start w:val="1"/>
-      <w:numFmt w:val="decimal"/>
-      <w:lvlText w:val="%1．"/>
-      <w:lvlJc w:val="left"/>
-      <w:pPr>
-        <w:ind w:left="360" w:hanging="360"/>
-      </w:pPr>
-      <w:rPr>
-        <w:rFonts w:hint="eastAsia"/>
-      </w:rPr>
-    </w:lvl>
-    <w:lvl w:ilvl="1">
-      <w:start w:val="1"/>
-      <w:numFmt w:val="lowerLetter"/>
-      <w:lvlText w:val="%2)"/>
-      <w:lvlJc w:val="left"/>
-      <w:pPr>
-        <w:ind w:left="960" w:hanging="480"/>
-      </w:pPr>
-    </w:lvl>
-    <w:lvl w:ilvl="2">
-      <w:start w:val="1"/>
-      <w:numFmt w:val="lowerRoman"/>
-      <w:lvlText w:val="%3."/>
-      <w:lvlJc w:val="right"/>
-      <w:pPr>
-        <w:ind w:left="1440" w:hanging="480"/>
-      </w:pPr>
-    </w:lvl>
-    <w:lvl w:ilvl="3">
-      <w:start w:val="1"/>
-      <w:numFmt w:val="decimal"/>
-      <w:lvlText w:val="%4."/>
-      <w:lvlJc w:val="left"/>
-      <w:pPr>
-        <w:ind w:left="1920" w:hanging="480"/>
-      </w:pPr>
-    </w:lvl>
-    <w:lvl w:ilvl="4">
-      <w:start w:val="1"/>
-      <w:numFmt w:val="lowerLetter"/>
-      <w:lvlText w:val="%5)"/>
-      <w:lvlJc w:val="left"/>
-      <w:pPr>
-        <w:ind w:left="2400" w:hanging="480"/>
-      </w:pPr>
-    </w:lvl>
-    <w:lvl w:ilvl="5">
-      <w:start w:val="1"/>
-      <w:numFmt w:val="lowerRoman"/>
-      <w:lvlText w:val="%6."/>
-      <w:lvlJc w:val="right"/>
-      <w:pPr>
-        <w:ind w:left="2880" w:hanging="480"/>
-      </w:pPr>
-    </w:lvl>
-    <w:lvl w:ilvl="6">
-      <w:start w:val="1"/>
-      <w:numFmt w:val="decimal"/>
-      <w:lvlText w:val="%7."/>
-      <w:lvlJc w:val="left"/>
-      <w:pPr>
-        <w:ind w:left="3360" w:hanging="480"/>
-      </w:pPr>
-    </w:lvl>
-    <w:lvl w:ilvl="7">
-      <w:start w:val="1"/>
-      <w:numFmt w:val="lowerLetter"/>
-      <w:lvlText w:val="%8)"/>
-      <w:lvlJc w:val="left"/>
-      <w:pPr>
-        <w:ind w:left="3840" w:hanging="480"/>
-      </w:pPr>
-    </w:lvl>
-    <w:lvl w:ilvl="8">
-      <w:start w:val="1"/>
-      <w:numFmt w:val="lowerRoman"/>
-      <w:lvlText w:val="%9."/>
-      <w:lvlJc w:val="right"/>
-      <w:pPr>
-        <w:ind w:left="4320" w:hanging="480"/>
-      </w:pPr>
-    </w:lvl>
-  </w:abstractNum>
-  <w:abstractNum w:abstractNumId="14" w15:restartNumberingAfterBreak="0">
-    <w:nsid w:val="56D31744"/>
-    <w:multiLevelType w:val="multilevel"/>
-    <w:tmpl w:val="56D31744"/>
-    <w:lvl w:ilvl="0">
-      <w:start w:val="1"/>
-      <w:numFmt w:val="decimal"/>
-      <w:lvlText w:val="%1."/>
-      <w:lvlJc w:val="left"/>
-      <w:pPr>
-        <w:ind w:left="360" w:hanging="360"/>
-      </w:pPr>
-      <w:rPr>
-        <w:rFonts w:hint="eastAsia"/>
-      </w:rPr>
-    </w:lvl>
-    <w:lvl w:ilvl="1">
-      <w:start w:val="1"/>
-      <w:numFmt w:val="lowerLetter"/>
-      <w:lvlText w:val="%2)"/>
-      <w:lvlJc w:val="left"/>
-      <w:pPr>
-        <w:ind w:left="960" w:hanging="480"/>
-      </w:pPr>
-    </w:lvl>
-    <w:lvl w:ilvl="2">
-      <w:start w:val="1"/>
-      <w:numFmt w:val="lowerRoman"/>
-      <w:lvlText w:val="%3."/>
-      <w:lvlJc w:val="right"/>
-      <w:pPr>
-        <w:ind w:left="1440" w:hanging="480"/>
-      </w:pPr>
-    </w:lvl>
-    <w:lvl w:ilvl="3">
-      <w:start w:val="1"/>
-      <w:numFmt w:val="decimal"/>
-      <w:lvlText w:val="%4."/>
-      <w:lvlJc w:val="left"/>
-      <w:pPr>
-        <w:ind w:left="1920" w:hanging="480"/>
-      </w:pPr>
-    </w:lvl>
-    <w:lvl w:ilvl="4">
-      <w:start w:val="1"/>
-      <w:numFmt w:val="lowerLetter"/>
-      <w:lvlText w:val="%5)"/>
-      <w:lvlJc w:val="left"/>
-      <w:pPr>
-        <w:ind w:left="2400" w:hanging="480"/>
-      </w:pPr>
-    </w:lvl>
-    <w:lvl w:ilvl="5">
-      <w:start w:val="1"/>
-      <w:numFmt w:val="lowerRoman"/>
-      <w:lvlText w:val="%6."/>
-      <w:lvlJc w:val="right"/>
-      <w:pPr>
-        <w:ind w:left="2880" w:hanging="480"/>
-      </w:pPr>
-    </w:lvl>
-    <w:lvl w:ilvl="6">
-      <w:start w:val="1"/>
-      <w:numFmt w:val="decimal"/>
-      <w:lvlText w:val="%7."/>
-      <w:lvlJc w:val="left"/>
-      <w:pPr>
-        <w:ind w:left="3360" w:hanging="480"/>
-      </w:pPr>
-    </w:lvl>
-    <w:lvl w:ilvl="7">
-      <w:start w:val="1"/>
-      <w:numFmt w:val="lowerLetter"/>
-      <w:lvlText w:val="%8)"/>
-      <w:lvlJc w:val="left"/>
-      <w:pPr>
-        <w:ind w:left="3840" w:hanging="480"/>
-      </w:pPr>
-    </w:lvl>
-    <w:lvl w:ilvl="8">
-      <w:start w:val="1"/>
-      <w:numFmt w:val="lowerRoman"/>
-      <w:lvlText w:val="%9."/>
-      <w:lvlJc w:val="right"/>
-      <w:pPr>
-        <w:ind w:left="4320" w:hanging="480"/>
-      </w:pPr>
-    </w:lvl>
-  </w:abstractNum>
-  <w:abstractNum w:abstractNumId="15" w15:restartNumberingAfterBreak="0">
-    <w:nsid w:val="63B2001E"/>
-    <w:multiLevelType w:val="hybridMultilevel"/>
-    <w:tmpl w:val="36C48670"/>
-    <w:lvl w:ilvl="0" w:tplc="04090019">
-      <w:start w:val="1"/>
-      <w:numFmt w:val="lowerLetter"/>
-      <w:lvlText w:val="%1."/>
-      <w:lvlJc w:val="left"/>
-      <w:pPr>
-        <w:ind w:left="1080" w:hanging="360"/>
-      </w:pPr>
-    </w:lvl>
-    <w:lvl w:ilvl="1" w:tplc="04090019" w:tentative="1">
-      <w:start w:val="1"/>
-      <w:numFmt w:val="lowerLetter"/>
-      <w:lvlText w:val="%2)"/>
-      <w:lvlJc w:val="left"/>
-      <w:pPr>
-        <w:ind w:left="1280" w:hanging="420"/>
-      </w:pPr>
-    </w:lvl>
-    <w:lvl w:ilvl="2" w:tplc="0409001B" w:tentative="1">
-      <w:start w:val="1"/>
-      <w:numFmt w:val="lowerRoman"/>
-      <w:lvlText w:val="%3."/>
-      <w:lvlJc w:val="right"/>
-      <w:pPr>
-        <w:ind w:left="1700" w:hanging="420"/>
-      </w:pPr>
-    </w:lvl>
-    <w:lvl w:ilvl="3" w:tplc="0409000F" w:tentative="1">
-      <w:start w:val="1"/>
-      <w:numFmt w:val="decimal"/>
-      <w:lvlText w:val="%4."/>
-      <w:lvlJc w:val="left"/>
-      <w:pPr>
-        <w:ind w:left="2120" w:hanging="420"/>
-      </w:pPr>
-    </w:lvl>
-    <w:lvl w:ilvl="4" w:tplc="04090019" w:tentative="1">
-      <w:start w:val="1"/>
-      <w:numFmt w:val="lowerLetter"/>
-      <w:lvlText w:val="%5)"/>
-      <w:lvlJc w:val="left"/>
-      <w:pPr>
-        <w:ind w:left="2540" w:hanging="420"/>
-      </w:pPr>
-    </w:lvl>
-    <w:lvl w:ilvl="5" w:tplc="0409001B" w:tentative="1">
-      <w:start w:val="1"/>
-      <w:numFmt w:val="lowerRoman"/>
-      <w:lvlText w:val="%6."/>
-      <w:lvlJc w:val="right"/>
-      <w:pPr>
-        <w:ind w:left="2960" w:hanging="420"/>
-      </w:pPr>
-    </w:lvl>
-    <w:lvl w:ilvl="6" w:tplc="0409000F" w:tentative="1">
-      <w:start w:val="1"/>
-      <w:numFmt w:val="decimal"/>
-      <w:lvlText w:val="%7."/>
-      <w:lvlJc w:val="left"/>
-      <w:pPr>
-        <w:ind w:left="3380" w:hanging="420"/>
-      </w:pPr>
-    </w:lvl>
-    <w:lvl w:ilvl="7" w:tplc="04090019" w:tentative="1">
-      <w:start w:val="1"/>
-      <w:numFmt w:val="lowerLetter"/>
-      <w:lvlText w:val="%8)"/>
-      <w:lvlJc w:val="left"/>
-      <w:pPr>
-        <w:ind w:left="3800" w:hanging="420"/>
-      </w:pPr>
-    </w:lvl>
-    <w:lvl w:ilvl="8" w:tplc="0409001B" w:tentative="1">
-      <w:start w:val="1"/>
-      <w:numFmt w:val="lowerRoman"/>
-      <w:lvlText w:val="%9."/>
-      <w:lvlJc w:val="right"/>
-      <w:pPr>
-        <w:ind w:left="4220" w:hanging="420"/>
-      </w:pPr>
-    </w:lvl>
-  </w:abstractNum>
-  <w:abstractNum w:abstractNumId="16" w15:restartNumberingAfterBreak="0">
-    <w:nsid w:val="65B63631"/>
-    <w:multiLevelType w:val="hybridMultilevel"/>
-    <w:tmpl w:val="7DF488A2"/>
-    <w:lvl w:ilvl="0" w:tplc="04090001">
-      <w:start w:val="1"/>
-      <w:numFmt w:val="bullet"/>
-      <w:lvlText w:val=""/>
-      <w:lvlJc w:val="left"/>
-      <w:pPr>
-        <w:ind w:left="720" w:hanging="360"/>
-      </w:pPr>
-      <w:rPr>
-        <w:rFonts w:ascii="Symbol" w:hAnsi="Symbol" w:hint="default"/>
-      </w:rPr>
-    </w:lvl>
-    <w:lvl w:ilvl="1" w:tplc="04090003" w:tentative="1">
-      <w:start w:val="1"/>
-      <w:numFmt w:val="bullet"/>
-      <w:lvlText w:val="o"/>
-      <w:lvlJc w:val="left"/>
-      <w:pPr>
-        <w:ind w:left="1440" w:hanging="360"/>
-      </w:pPr>
-      <w:rPr>
-        <w:rFonts w:ascii="Courier New" w:hAnsi="Courier New" w:cs="Courier New" w:hint="default"/>
-      </w:rPr>
-    </w:lvl>
-    <w:lvl w:ilvl="2" w:tplc="04090005" w:tentative="1">
-      <w:start w:val="1"/>
-      <w:numFmt w:val="bullet"/>
-      <w:lvlText w:val=""/>
-      <w:lvlJc w:val="left"/>
-      <w:pPr>
-        <w:ind w:left="2160" w:hanging="360"/>
-      </w:pPr>
-      <w:rPr>
-        <w:rFonts w:ascii="Wingdings" w:hAnsi="Wingdings" w:hint="default"/>
-      </w:rPr>
-    </w:lvl>
-    <w:lvl w:ilvl="3" w:tplc="04090001" w:tentative="1">
-      <w:start w:val="1"/>
-      <w:numFmt w:val="bullet"/>
-      <w:lvlText w:val=""/>
-      <w:lvlJc w:val="left"/>
-      <w:pPr>
-        <w:ind w:left="2880" w:hanging="360"/>
-      </w:pPr>
-      <w:rPr>
-        <w:rFonts w:ascii="Symbol" w:hAnsi="Symbol" w:hint="default"/>
-      </w:rPr>
-    </w:lvl>
-    <w:lvl w:ilvl="4" w:tplc="04090003" w:tentative="1">
-      <w:start w:val="1"/>
-      <w:numFmt w:val="bullet"/>
-      <w:lvlText w:val="o"/>
-      <w:lvlJc w:val="left"/>
-      <w:pPr>
-        <w:ind w:left="3600" w:hanging="360"/>
-      </w:pPr>
-      <w:rPr>
-        <w:rFonts w:ascii="Courier New" w:hAnsi="Courier New" w:cs="Courier New" w:hint="default"/>
-      </w:rPr>
-    </w:lvl>
-    <w:lvl w:ilvl="5" w:tplc="04090005" w:tentative="1">
-      <w:start w:val="1"/>
-      <w:numFmt w:val="bullet"/>
-      <w:lvlText w:val=""/>
-      <w:lvlJc w:val="left"/>
-      <w:pPr>
-        <w:ind w:left="4320" w:hanging="360"/>
-      </w:pPr>
-      <w:rPr>
-        <w:rFonts w:ascii="Wingdings" w:hAnsi="Wingdings" w:hint="default"/>
-      </w:rPr>
-    </w:lvl>
-    <w:lvl w:ilvl="6" w:tplc="04090001" w:tentative="1">
-      <w:start w:val="1"/>
-      <w:numFmt w:val="bullet"/>
-      <w:lvlText w:val=""/>
-      <w:lvlJc w:val="left"/>
-      <w:pPr>
-        <w:ind w:left="5040" w:hanging="360"/>
-      </w:pPr>
-      <w:rPr>
-        <w:rFonts w:ascii="Symbol" w:hAnsi="Symbol" w:hint="default"/>
-      </w:rPr>
-    </w:lvl>
-    <w:lvl w:ilvl="7" w:tplc="04090003" w:tentative="1">
-      <w:start w:val="1"/>
-      <w:numFmt w:val="bullet"/>
-      <w:lvlText w:val="o"/>
-      <w:lvlJc w:val="left"/>
-      <w:pPr>
-        <w:ind w:left="5760" w:hanging="360"/>
-      </w:pPr>
-      <w:rPr>
-        <w:rFonts w:ascii="Courier New" w:hAnsi="Courier New" w:cs="Courier New" w:hint="default"/>
-      </w:rPr>
-    </w:lvl>
-    <w:lvl w:ilvl="8" w:tplc="04090005" w:tentative="1">
-      <w:start w:val="1"/>
-      <w:numFmt w:val="bullet"/>
-      <w:lvlText w:val=""/>
-      <w:lvlJc w:val="left"/>
-      <w:pPr>
-        <w:ind w:left="6480" w:hanging="360"/>
-      </w:pPr>
-      <w:rPr>
-        <w:rFonts w:ascii="Wingdings" w:hAnsi="Wingdings" w:hint="default"/>
-      </w:rPr>
-    </w:lvl>
-  </w:abstractNum>
-  <w:abstractNum w:abstractNumId="17" w15:restartNumberingAfterBreak="0">
-    <w:nsid w:val="66C144D6"/>
-    <w:multiLevelType w:val="hybridMultilevel"/>
-    <w:tmpl w:val="042A3A1A"/>
-    <w:lvl w:ilvl="0" w:tplc="04090001">
-      <w:start w:val="1"/>
-      <w:numFmt w:val="bullet"/>
-      <w:lvlText w:val=""/>
-      <w:lvlJc w:val="left"/>
-      <w:pPr>
-        <w:ind w:left="900" w:hanging="480"/>
-      </w:pPr>
-      <w:rPr>
-        <w:rFonts w:ascii="Wingdings" w:hAnsi="Wingdings" w:hint="default"/>
-      </w:rPr>
-    </w:lvl>
-    <w:lvl w:ilvl="1" w:tplc="04090003" w:tentative="1">
-      <w:start w:val="1"/>
-      <w:numFmt w:val="bullet"/>
-      <w:lvlText w:val=""/>
-      <w:lvlJc w:val="left"/>
-      <w:pPr>
-        <w:ind w:left="1380" w:hanging="480"/>
-      </w:pPr>
-      <w:rPr>
-        <w:rFonts w:ascii="Wingdings" w:hAnsi="Wingdings" w:hint="default"/>
-      </w:rPr>
-    </w:lvl>
-    <w:lvl w:ilvl="2" w:tplc="04090005" w:tentative="1">
-      <w:start w:val="1"/>
-      <w:numFmt w:val="bullet"/>
-      <w:lvlText w:val=""/>
-      <w:lvlJc w:val="left"/>
-      <w:pPr>
-        <w:ind w:left="1860" w:hanging="480"/>
-      </w:pPr>
-      <w:rPr>
-        <w:rFonts w:ascii="Wingdings" w:hAnsi="Wingdings" w:hint="default"/>
-      </w:rPr>
-    </w:lvl>
-    <w:lvl w:ilvl="3" w:tplc="04090001" w:tentative="1">
-      <w:start w:val="1"/>
-      <w:numFmt w:val="bullet"/>
-      <w:lvlText w:val=""/>
-      <w:lvlJc w:val="left"/>
-      <w:pPr>
-        <w:ind w:left="2340" w:hanging="480"/>
-      </w:pPr>
-      <w:rPr>
-        <w:rFonts w:ascii="Wingdings" w:hAnsi="Wingdings" w:hint="default"/>
-      </w:rPr>
-    </w:lvl>
-    <w:lvl w:ilvl="4" w:tplc="04090003" w:tentative="1">
-      <w:start w:val="1"/>
-      <w:numFmt w:val="bullet"/>
-      <w:lvlText w:val=""/>
-      <w:lvlJc w:val="left"/>
-      <w:pPr>
-        <w:ind w:left="2820" w:hanging="480"/>
-      </w:pPr>
-      <w:rPr>
-        <w:rFonts w:ascii="Wingdings" w:hAnsi="Wingdings" w:hint="default"/>
-      </w:rPr>
-    </w:lvl>
-    <w:lvl w:ilvl="5" w:tplc="04090005" w:tentative="1">
-      <w:start w:val="1"/>
-      <w:numFmt w:val="bullet"/>
-      <w:lvlText w:val=""/>
-      <w:lvlJc w:val="left"/>
-      <w:pPr>
-        <w:ind w:left="3300" w:hanging="480"/>
-      </w:pPr>
-      <w:rPr>
-        <w:rFonts w:ascii="Wingdings" w:hAnsi="Wingdings" w:hint="default"/>
-      </w:rPr>
-    </w:lvl>
-    <w:lvl w:ilvl="6" w:tplc="04090001" w:tentative="1">
-      <w:start w:val="1"/>
-      <w:numFmt w:val="bullet"/>
-      <w:lvlText w:val=""/>
-      <w:lvlJc w:val="left"/>
-      <w:pPr>
-        <w:ind w:left="3780" w:hanging="480"/>
-      </w:pPr>
-      <w:rPr>
-        <w:rFonts w:ascii="Wingdings" w:hAnsi="Wingdings" w:hint="default"/>
-      </w:rPr>
-    </w:lvl>
-    <w:lvl w:ilvl="7" w:tplc="04090003" w:tentative="1">
-      <w:start w:val="1"/>
-      <w:numFmt w:val="bullet"/>
-      <w:lvlText w:val=""/>
-      <w:lvlJc w:val="left"/>
-      <w:pPr>
-        <w:ind w:left="4260" w:hanging="480"/>
-      </w:pPr>
-      <w:rPr>
-        <w:rFonts w:ascii="Wingdings" w:hAnsi="Wingdings" w:hint="default"/>
-      </w:rPr>
-    </w:lvl>
-    <w:lvl w:ilvl="8" w:tplc="04090005" w:tentative="1">
-      <w:start w:val="1"/>
-      <w:numFmt w:val="bullet"/>
-      <w:lvlText w:val=""/>
-      <w:lvlJc w:val="left"/>
-      <w:pPr>
-        <w:ind w:left="4740" w:hanging="480"/>
-      </w:pPr>
-      <w:rPr>
-        <w:rFonts w:ascii="Wingdings" w:hAnsi="Wingdings" w:hint="default"/>
-      </w:rPr>
-    </w:lvl>
-  </w:abstractNum>
-  <w:abstractNum w:abstractNumId="18" w15:restartNumberingAfterBreak="0">
     <w:nsid w:val="6B2D64DD"/>
     <w:multiLevelType w:val="hybridMultilevel"/>
     <w:tmpl w:val="65E6B908"/>
@@ -13459,96 +12212,7 @@
       </w:pPr>
     </w:lvl>
   </w:abstractNum>
-  <w:abstractNum w:abstractNumId="19" w15:restartNumberingAfterBreak="0">
-    <w:nsid w:val="6C082D86"/>
-    <w:multiLevelType w:val="multilevel"/>
-    <w:tmpl w:val="6C082D86"/>
-    <w:lvl w:ilvl="0">
-      <w:start w:val="1"/>
-      <w:numFmt w:val="decimal"/>
-      <w:lvlText w:val="%1."/>
-      <w:lvlJc w:val="left"/>
-      <w:pPr>
-        <w:ind w:left="360" w:hanging="360"/>
-      </w:pPr>
-      <w:rPr>
-        <w:rFonts w:hint="eastAsia"/>
-      </w:rPr>
-    </w:lvl>
-    <w:lvl w:ilvl="1">
-      <w:start w:val="1"/>
-      <w:numFmt w:val="lowerLetter"/>
-      <w:lvlText w:val="%2)"/>
-      <w:lvlJc w:val="left"/>
-      <w:pPr>
-        <w:ind w:left="960" w:hanging="480"/>
-      </w:pPr>
-    </w:lvl>
-    <w:lvl w:ilvl="2">
-      <w:start w:val="1"/>
-      <w:numFmt w:val="lowerRoman"/>
-      <w:lvlText w:val="%3."/>
-      <w:lvlJc w:val="right"/>
-      <w:pPr>
-        <w:ind w:left="1440" w:hanging="480"/>
-      </w:pPr>
-    </w:lvl>
-    <w:lvl w:ilvl="3">
-      <w:start w:val="1"/>
-      <w:numFmt w:val="decimal"/>
-      <w:lvlText w:val="%4."/>
-      <w:lvlJc w:val="left"/>
-      <w:pPr>
-        <w:ind w:left="1920" w:hanging="480"/>
-      </w:pPr>
-    </w:lvl>
-    <w:lvl w:ilvl="4">
-      <w:start w:val="1"/>
-      <w:numFmt w:val="lowerLetter"/>
-      <w:lvlText w:val="%5)"/>
-      <w:lvlJc w:val="left"/>
-      <w:pPr>
-        <w:ind w:left="2400" w:hanging="480"/>
-      </w:pPr>
-    </w:lvl>
-    <w:lvl w:ilvl="5">
-      <w:start w:val="1"/>
-      <w:numFmt w:val="lowerRoman"/>
-      <w:lvlText w:val="%6."/>
-      <w:lvlJc w:val="right"/>
-      <w:pPr>
-        <w:ind w:left="2880" w:hanging="480"/>
-      </w:pPr>
-    </w:lvl>
-    <w:lvl w:ilvl="6">
-      <w:start w:val="1"/>
-      <w:numFmt w:val="decimal"/>
-      <w:lvlText w:val="%7."/>
-      <w:lvlJc w:val="left"/>
-      <w:pPr>
-        <w:ind w:left="3360" w:hanging="480"/>
-      </w:pPr>
-    </w:lvl>
-    <w:lvl w:ilvl="7">
-      <w:start w:val="1"/>
-      <w:numFmt w:val="lowerLetter"/>
-      <w:lvlText w:val="%8)"/>
-      <w:lvlJc w:val="left"/>
-      <w:pPr>
-        <w:ind w:left="3840" w:hanging="480"/>
-      </w:pPr>
-    </w:lvl>
-    <w:lvl w:ilvl="8">
-      <w:start w:val="1"/>
-      <w:numFmt w:val="lowerRoman"/>
-      <w:lvlText w:val="%9."/>
-      <w:lvlJc w:val="right"/>
-      <w:pPr>
-        <w:ind w:left="4320" w:hanging="480"/>
-      </w:pPr>
-    </w:lvl>
-  </w:abstractNum>
-  <w:abstractNum w:abstractNumId="20" w15:restartNumberingAfterBreak="0">
+  <w:abstractNum w:abstractNumId="13" w15:restartNumberingAfterBreak="0">
     <w:nsid w:val="6F5133D3"/>
     <w:multiLevelType w:val="multilevel"/>
     <w:tmpl w:val="6F5133D3"/>
@@ -13662,345 +12326,49 @@
       </w:pPr>
     </w:lvl>
   </w:abstractNum>
-  <w:abstractNum w:abstractNumId="21" w15:restartNumberingAfterBreak="0">
-    <w:nsid w:val="76B67FDC"/>
-    <w:multiLevelType w:val="multilevel"/>
-    <w:tmpl w:val="76B67FDC"/>
-    <w:lvl w:ilvl="0">
-      <w:start w:val="1"/>
-      <w:numFmt w:val="decimal"/>
-      <w:lvlText w:val="%1."/>
-      <w:lvlJc w:val="left"/>
-      <w:pPr>
-        <w:ind w:left="360" w:hanging="360"/>
-      </w:pPr>
-      <w:rPr>
-        <w:rFonts w:hint="eastAsia"/>
-      </w:rPr>
-    </w:lvl>
-    <w:lvl w:ilvl="1">
-      <w:start w:val="1"/>
-      <w:numFmt w:val="lowerLetter"/>
-      <w:lvlText w:val="%2)"/>
-      <w:lvlJc w:val="left"/>
-      <w:pPr>
-        <w:ind w:left="960" w:hanging="480"/>
-      </w:pPr>
-    </w:lvl>
-    <w:lvl w:ilvl="2">
-      <w:start w:val="1"/>
-      <w:numFmt w:val="lowerRoman"/>
-      <w:lvlText w:val="%3."/>
-      <w:lvlJc w:val="right"/>
-      <w:pPr>
-        <w:ind w:left="1440" w:hanging="480"/>
-      </w:pPr>
-    </w:lvl>
-    <w:lvl w:ilvl="3">
-      <w:start w:val="1"/>
-      <w:numFmt w:val="decimal"/>
-      <w:lvlText w:val="%4."/>
-      <w:lvlJc w:val="left"/>
-      <w:pPr>
-        <w:ind w:left="1920" w:hanging="480"/>
-      </w:pPr>
-    </w:lvl>
-    <w:lvl w:ilvl="4">
-      <w:start w:val="1"/>
-      <w:numFmt w:val="lowerLetter"/>
-      <w:lvlText w:val="%5)"/>
-      <w:lvlJc w:val="left"/>
-      <w:pPr>
-        <w:ind w:left="2400" w:hanging="480"/>
-      </w:pPr>
-    </w:lvl>
-    <w:lvl w:ilvl="5">
-      <w:start w:val="1"/>
-      <w:numFmt w:val="lowerRoman"/>
-      <w:lvlText w:val="%6."/>
-      <w:lvlJc w:val="right"/>
-      <w:pPr>
-        <w:ind w:left="2880" w:hanging="480"/>
-      </w:pPr>
-    </w:lvl>
-    <w:lvl w:ilvl="6">
-      <w:start w:val="1"/>
-      <w:numFmt w:val="decimal"/>
-      <w:lvlText w:val="%7."/>
-      <w:lvlJc w:val="left"/>
-      <w:pPr>
-        <w:ind w:left="3360" w:hanging="480"/>
-      </w:pPr>
-    </w:lvl>
-    <w:lvl w:ilvl="7">
-      <w:start w:val="1"/>
-      <w:numFmt w:val="lowerLetter"/>
-      <w:lvlText w:val="%8)"/>
-      <w:lvlJc w:val="left"/>
-      <w:pPr>
-        <w:ind w:left="3840" w:hanging="480"/>
-      </w:pPr>
-    </w:lvl>
-    <w:lvl w:ilvl="8">
-      <w:start w:val="1"/>
-      <w:numFmt w:val="lowerRoman"/>
-      <w:lvlText w:val="%9."/>
-      <w:lvlJc w:val="right"/>
-      <w:pPr>
-        <w:ind w:left="4320" w:hanging="480"/>
-      </w:pPr>
-    </w:lvl>
-  </w:abstractNum>
-  <w:abstractNum w:abstractNumId="22" w15:restartNumberingAfterBreak="0">
-    <w:nsid w:val="76E326D4"/>
-    <w:multiLevelType w:val="multilevel"/>
-    <w:tmpl w:val="76E326D4"/>
-    <w:lvl w:ilvl="0">
-      <w:start w:val="1"/>
-      <w:numFmt w:val="decimal"/>
-      <w:lvlText w:val="%1."/>
-      <w:lvlJc w:val="left"/>
-      <w:pPr>
-        <w:ind w:left="360" w:hanging="360"/>
-      </w:pPr>
-      <w:rPr>
-        <w:rFonts w:hint="eastAsia"/>
-      </w:rPr>
-    </w:lvl>
-    <w:lvl w:ilvl="1">
-      <w:start w:val="1"/>
-      <w:numFmt w:val="lowerLetter"/>
-      <w:lvlText w:val="%2)"/>
-      <w:lvlJc w:val="left"/>
-      <w:pPr>
-        <w:ind w:left="960" w:hanging="480"/>
-      </w:pPr>
-    </w:lvl>
-    <w:lvl w:ilvl="2">
-      <w:start w:val="1"/>
-      <w:numFmt w:val="lowerRoman"/>
-      <w:lvlText w:val="%3."/>
-      <w:lvlJc w:val="right"/>
-      <w:pPr>
-        <w:ind w:left="1440" w:hanging="480"/>
-      </w:pPr>
-    </w:lvl>
-    <w:lvl w:ilvl="3">
-      <w:start w:val="1"/>
-      <w:numFmt w:val="decimal"/>
-      <w:lvlText w:val="%4."/>
-      <w:lvlJc w:val="left"/>
-      <w:pPr>
-        <w:ind w:left="1920" w:hanging="480"/>
-      </w:pPr>
-    </w:lvl>
-    <w:lvl w:ilvl="4">
-      <w:start w:val="1"/>
-      <w:numFmt w:val="lowerLetter"/>
-      <w:lvlText w:val="%5)"/>
-      <w:lvlJc w:val="left"/>
-      <w:pPr>
-        <w:ind w:left="2400" w:hanging="480"/>
-      </w:pPr>
-    </w:lvl>
-    <w:lvl w:ilvl="5">
-      <w:start w:val="1"/>
-      <w:numFmt w:val="lowerRoman"/>
-      <w:lvlText w:val="%6."/>
-      <w:lvlJc w:val="right"/>
-      <w:pPr>
-        <w:ind w:left="2880" w:hanging="480"/>
-      </w:pPr>
-    </w:lvl>
-    <w:lvl w:ilvl="6">
-      <w:start w:val="1"/>
-      <w:numFmt w:val="decimal"/>
-      <w:lvlText w:val="%7."/>
-      <w:lvlJc w:val="left"/>
-      <w:pPr>
-        <w:ind w:left="3360" w:hanging="480"/>
-      </w:pPr>
-    </w:lvl>
-    <w:lvl w:ilvl="7">
-      <w:start w:val="1"/>
-      <w:numFmt w:val="lowerLetter"/>
-      <w:lvlText w:val="%8)"/>
-      <w:lvlJc w:val="left"/>
-      <w:pPr>
-        <w:ind w:left="3840" w:hanging="480"/>
-      </w:pPr>
-    </w:lvl>
-    <w:lvl w:ilvl="8">
-      <w:start w:val="1"/>
-      <w:numFmt w:val="lowerRoman"/>
-      <w:lvlText w:val="%9."/>
-      <w:lvlJc w:val="right"/>
-      <w:pPr>
-        <w:ind w:left="4320" w:hanging="480"/>
-      </w:pPr>
-    </w:lvl>
-  </w:abstractNum>
-  <w:abstractNum w:abstractNumId="23" w15:restartNumberingAfterBreak="0">
-    <w:nsid w:val="78F93033"/>
-    <w:multiLevelType w:val="multilevel"/>
-    <w:tmpl w:val="78F93033"/>
-    <w:lvl w:ilvl="0">
-      <w:start w:val="1"/>
-      <w:numFmt w:val="decimal"/>
-      <w:lvlText w:val="%1．"/>
-      <w:lvlJc w:val="left"/>
-      <w:pPr>
-        <w:ind w:left="360" w:hanging="360"/>
-      </w:pPr>
-      <w:rPr>
-        <w:rFonts w:hint="eastAsia"/>
-      </w:rPr>
-    </w:lvl>
-    <w:lvl w:ilvl="1">
-      <w:start w:val="1"/>
-      <w:numFmt w:val="lowerLetter"/>
-      <w:lvlText w:val="%2)"/>
-      <w:lvlJc w:val="left"/>
-      <w:pPr>
-        <w:ind w:left="960" w:hanging="480"/>
-      </w:pPr>
-    </w:lvl>
-    <w:lvl w:ilvl="2">
-      <w:start w:val="1"/>
-      <w:numFmt w:val="lowerRoman"/>
-      <w:lvlText w:val="%3."/>
-      <w:lvlJc w:val="right"/>
-      <w:pPr>
-        <w:ind w:left="1440" w:hanging="480"/>
-      </w:pPr>
-    </w:lvl>
-    <w:lvl w:ilvl="3">
-      <w:start w:val="1"/>
-      <w:numFmt w:val="decimal"/>
-      <w:lvlText w:val="%4."/>
-      <w:lvlJc w:val="left"/>
-      <w:pPr>
-        <w:ind w:left="1920" w:hanging="480"/>
-      </w:pPr>
-    </w:lvl>
-    <w:lvl w:ilvl="4">
-      <w:start w:val="1"/>
-      <w:numFmt w:val="lowerLetter"/>
-      <w:lvlText w:val="%5)"/>
-      <w:lvlJc w:val="left"/>
-      <w:pPr>
-        <w:ind w:left="2400" w:hanging="480"/>
-      </w:pPr>
-    </w:lvl>
-    <w:lvl w:ilvl="5">
-      <w:start w:val="1"/>
-      <w:numFmt w:val="lowerRoman"/>
-      <w:lvlText w:val="%6."/>
-      <w:lvlJc w:val="right"/>
-      <w:pPr>
-        <w:ind w:left="2880" w:hanging="480"/>
-      </w:pPr>
-    </w:lvl>
-    <w:lvl w:ilvl="6">
-      <w:start w:val="1"/>
-      <w:numFmt w:val="decimal"/>
-      <w:lvlText w:val="%7."/>
-      <w:lvlJc w:val="left"/>
-      <w:pPr>
-        <w:ind w:left="3360" w:hanging="480"/>
-      </w:pPr>
-    </w:lvl>
-    <w:lvl w:ilvl="7">
-      <w:start w:val="1"/>
-      <w:numFmt w:val="lowerLetter"/>
-      <w:lvlText w:val="%8)"/>
-      <w:lvlJc w:val="left"/>
-      <w:pPr>
-        <w:ind w:left="3840" w:hanging="480"/>
-      </w:pPr>
-    </w:lvl>
-    <w:lvl w:ilvl="8">
-      <w:start w:val="1"/>
-      <w:numFmt w:val="lowerRoman"/>
-      <w:lvlText w:val="%9."/>
-      <w:lvlJc w:val="right"/>
-      <w:pPr>
-        <w:ind w:left="4320" w:hanging="480"/>
-      </w:pPr>
-    </w:lvl>
-  </w:abstractNum>
   <w:num w:numId="1">
+    <w:abstractNumId w:val="12"/>
+  </w:num>
+  <w:num w:numId="2">
+    <w:abstractNumId w:val="11"/>
+  </w:num>
+  <w:num w:numId="3">
+    <w:abstractNumId w:val="13"/>
+  </w:num>
+  <w:num w:numId="4">
+    <w:abstractNumId w:val="10"/>
+  </w:num>
+  <w:num w:numId="5">
+    <w:abstractNumId w:val="8"/>
+  </w:num>
+  <w:num w:numId="6">
+    <w:abstractNumId w:val="3"/>
+  </w:num>
+  <w:num w:numId="7">
+    <w:abstractNumId w:val="2"/>
+  </w:num>
+  <w:num w:numId="8">
+    <w:abstractNumId w:val="1"/>
+  </w:num>
+  <w:num w:numId="9">
     <w:abstractNumId w:val="0"/>
   </w:num>
-  <w:num w:numId="2">
-    <w:abstractNumId w:val="20"/>
-  </w:num>
-  <w:num w:numId="3">
-    <w:abstractNumId w:val="8"/>
-  </w:num>
-  <w:num w:numId="4">
-    <w:abstractNumId w:val="11"/>
-  </w:num>
-  <w:num w:numId="5">
-    <w:abstractNumId w:val="2"/>
-  </w:num>
-  <w:num w:numId="6">
+  <w:num w:numId="10">
     <w:abstractNumId w:val="9"/>
   </w:num>
-  <w:num w:numId="7">
-    <w:abstractNumId w:val="22"/>
-  </w:num>
-  <w:num w:numId="8">
-    <w:abstractNumId w:val="14"/>
-  </w:num>
-  <w:num w:numId="9">
-    <w:abstractNumId w:val="21"/>
-  </w:num>
-  <w:num w:numId="10">
-    <w:abstractNumId w:val="12"/>
-  </w:num>
   <w:num w:numId="11">
-    <w:abstractNumId w:val="5"/>
+    <w:abstractNumId w:val="7"/>
   </w:num>
   <w:num w:numId="12">
-    <w:abstractNumId w:val="19"/>
+    <w:abstractNumId w:val="6"/>
   </w:num>
   <w:num w:numId="13">
-    <w:abstractNumId w:val="6"/>
+    <w:abstractNumId w:val="5"/>
   </w:num>
   <w:num w:numId="14">
     <w:abstractNumId w:val="4"/>
   </w:num>
-  <w:num w:numId="15">
-    <w:abstractNumId w:val="23"/>
-  </w:num>
-  <w:num w:numId="16">
-    <w:abstractNumId w:val="13"/>
-  </w:num>
-  <w:num w:numId="17">
-    <w:abstractNumId w:val="7"/>
-  </w:num>
-  <w:num w:numId="18">
-    <w:abstractNumId w:val="1"/>
-  </w:num>
-  <w:num w:numId="19">
-    <w:abstractNumId w:val="18"/>
-  </w:num>
-  <w:num w:numId="20">
-    <w:abstractNumId w:val="17"/>
-  </w:num>
-  <w:num w:numId="21">
-    <w:abstractNumId w:val="3"/>
-  </w:num>
-  <w:num w:numId="22">
-    <w:abstractNumId w:val="16"/>
-  </w:num>
-  <w:num w:numId="23">
-    <w:abstractNumId w:val="15"/>
-  </w:num>
-  <w:num w:numId="24">
-    <w:abstractNumId w:val="10"/>
-  </w:num>
+  <w:numIdMacAtCleanup w:val="4"/>
 </w:numbering>
 </file>
 
@@ -14017,7 +12385,6 @@
   </w:docDefaults>
   <w:latentStyles w:defLockedState="0" w:defUIPriority="0" w:defSemiHidden="0" w:defUnhideWhenUsed="0" w:defQFormat="0" w:count="375">
     <w:lsdException w:name="Normal" w:qFormat="1"/>
-    <w:lsdException w:name="heading 1" w:qFormat="1"/>
     <w:lsdException w:name="heading 2" w:qFormat="1"/>
     <w:lsdException w:name="heading 3" w:qFormat="1"/>
     <w:lsdException w:name="heading 4" w:qFormat="1"/>
@@ -14326,6 +12693,7 @@
   <w:style w:type="paragraph" w:default="1" w:styleId="a">
     <w:name w:val="Normal"/>
     <w:qFormat/>
+    <w:rsid w:val="00F16BD6"/>
     <w:pPr>
       <w:widowControl w:val="0"/>
       <w:spacing w:line="240" w:lineRule="atLeast"/>
@@ -14338,14 +12706,15 @@
     <w:name w:val="heading 1"/>
     <w:basedOn w:val="a"/>
     <w:next w:val="a"/>
-    <w:qFormat/>
+    <w:link w:val="10"/>
+    <w:autoRedefine/>
+    <w:rsid w:val="00F16BD6"/>
     <w:pPr>
       <w:keepNext/>
       <w:numPr>
-        <w:numId w:val="1"/>
+        <w:numId w:val="4"/>
       </w:numPr>
       <w:spacing w:before="120" w:after="60"/>
-      <w:ind w:left="720" w:hanging="720"/>
       <w:outlineLvl w:val="0"/>
     </w:pPr>
     <w:rPr>
@@ -14359,7 +12728,9 @@
     <w:name w:val="heading 2"/>
     <w:basedOn w:val="1"/>
     <w:next w:val="a"/>
+    <w:link w:val="20"/>
     <w:qFormat/>
+    <w:rsid w:val="00F16BD6"/>
     <w:pPr>
       <w:numPr>
         <w:ilvl w:val="1"/>
@@ -14374,7 +12745,9 @@
     <w:name w:val="heading 3"/>
     <w:basedOn w:val="1"/>
     <w:next w:val="a"/>
+    <w:link w:val="30"/>
     <w:qFormat/>
+    <w:rsid w:val="00F16BD6"/>
     <w:pPr>
       <w:numPr>
         <w:ilvl w:val="2"/>
@@ -14390,7 +12763,9 @@
     <w:name w:val="heading 4"/>
     <w:basedOn w:val="1"/>
     <w:next w:val="a"/>
+    <w:link w:val="40"/>
     <w:qFormat/>
+    <w:rsid w:val="00F16BD6"/>
     <w:pPr>
       <w:numPr>
         <w:ilvl w:val="3"/>
@@ -14406,14 +12781,15 @@
     <w:name w:val="heading 5"/>
     <w:basedOn w:val="a"/>
     <w:next w:val="a"/>
+    <w:link w:val="50"/>
     <w:qFormat/>
+    <w:rsid w:val="00F16BD6"/>
     <w:pPr>
       <w:numPr>
         <w:ilvl w:val="4"/>
-        <w:numId w:val="1"/>
+        <w:numId w:val="4"/>
       </w:numPr>
       <w:spacing w:before="240" w:after="60"/>
-      <w:ind w:left="2880"/>
       <w:outlineLvl w:val="4"/>
     </w:pPr>
     <w:rPr>
@@ -14424,14 +12800,15 @@
     <w:name w:val="heading 6"/>
     <w:basedOn w:val="a"/>
     <w:next w:val="a"/>
+    <w:link w:val="60"/>
     <w:qFormat/>
+    <w:rsid w:val="00F16BD6"/>
     <w:pPr>
       <w:numPr>
         <w:ilvl w:val="5"/>
-        <w:numId w:val="1"/>
+        <w:numId w:val="4"/>
       </w:numPr>
       <w:spacing w:before="240" w:after="60"/>
-      <w:ind w:left="2880"/>
       <w:outlineLvl w:val="5"/>
     </w:pPr>
     <w:rPr>
@@ -14443,14 +12820,15 @@
     <w:name w:val="heading 7"/>
     <w:basedOn w:val="a"/>
     <w:next w:val="a"/>
+    <w:link w:val="70"/>
     <w:qFormat/>
+    <w:rsid w:val="00F16BD6"/>
     <w:pPr>
       <w:numPr>
         <w:ilvl w:val="6"/>
-        <w:numId w:val="1"/>
+        <w:numId w:val="4"/>
       </w:numPr>
       <w:spacing w:before="240" w:after="60"/>
-      <w:ind w:left="2880"/>
       <w:outlineLvl w:val="6"/>
     </w:pPr>
   </w:style>
@@ -14458,14 +12836,15 @@
     <w:name w:val="heading 8"/>
     <w:basedOn w:val="a"/>
     <w:next w:val="a"/>
+    <w:link w:val="80"/>
     <w:qFormat/>
+    <w:rsid w:val="00F16BD6"/>
     <w:pPr>
       <w:numPr>
         <w:ilvl w:val="7"/>
-        <w:numId w:val="1"/>
+        <w:numId w:val="4"/>
       </w:numPr>
       <w:spacing w:before="240" w:after="60"/>
-      <w:ind w:left="2880"/>
       <w:outlineLvl w:val="7"/>
     </w:pPr>
     <w:rPr>
@@ -14476,14 +12855,15 @@
     <w:name w:val="heading 9"/>
     <w:basedOn w:val="a"/>
     <w:next w:val="a"/>
+    <w:link w:val="90"/>
     <w:qFormat/>
+    <w:rsid w:val="00F16BD6"/>
     <w:pPr>
       <w:numPr>
         <w:ilvl w:val="8"/>
-        <w:numId w:val="1"/>
+        <w:numId w:val="4"/>
       </w:numPr>
       <w:spacing w:before="240" w:after="60"/>
-      <w:ind w:left="2880"/>
       <w:outlineLvl w:val="8"/>
     </w:pPr>
     <w:rPr>
@@ -14525,6 +12905,7 @@
     <w:next w:val="a"/>
     <w:semiHidden/>
     <w:qFormat/>
+    <w:rsid w:val="00F16BD6"/>
     <w:pPr>
       <w:ind w:left="1200"/>
     </w:pPr>
@@ -14538,6 +12919,7 @@
     <w:name w:val="Normal Indent"/>
     <w:basedOn w:val="a"/>
     <w:qFormat/>
+    <w:rsid w:val="00F16BD6"/>
     <w:pPr>
       <w:ind w:left="900" w:hanging="900"/>
     </w:pPr>
@@ -14545,25 +12927,31 @@
   <w:style w:type="paragraph" w:styleId="a4">
     <w:name w:val="Document Map"/>
     <w:basedOn w:val="a"/>
+    <w:link w:val="a5"/>
     <w:semiHidden/>
+    <w:rsid w:val="00F16BD6"/>
     <w:pPr>
       <w:shd w:val="clear" w:color="auto" w:fill="000080"/>
     </w:pPr>
   </w:style>
-  <w:style w:type="paragraph" w:styleId="a5">
+  <w:style w:type="paragraph" w:styleId="a6">
     <w:name w:val="Body Text"/>
     <w:basedOn w:val="a"/>
+    <w:link w:val="a7"/>
     <w:qFormat/>
+    <w:rsid w:val="00F16BD6"/>
     <w:pPr>
       <w:keepLines/>
       <w:spacing w:after="120"/>
       <w:ind w:left="720"/>
     </w:pPr>
   </w:style>
-  <w:style w:type="paragraph" w:styleId="a6">
+  <w:style w:type="paragraph" w:styleId="a8">
     <w:name w:val="Body Text Indent"/>
     <w:basedOn w:val="a"/>
+    <w:link w:val="a9"/>
     <w:qFormat/>
+    <w:rsid w:val="00F16BD6"/>
     <w:pPr>
       <w:ind w:left="720"/>
     </w:pPr>
@@ -14579,6 +12967,7 @@
     <w:next w:val="a"/>
     <w:semiHidden/>
     <w:qFormat/>
+    <w:rsid w:val="00F16BD6"/>
     <w:pPr>
       <w:ind w:left="800"/>
     </w:pPr>
@@ -14593,6 +12982,7 @@
     <w:basedOn w:val="a"/>
     <w:next w:val="a"/>
     <w:uiPriority w:val="39"/>
+    <w:rsid w:val="00F16BD6"/>
     <w:pPr>
       <w:ind w:left="400"/>
     </w:pPr>
@@ -14609,6 +12999,7 @@
     <w:basedOn w:val="a"/>
     <w:next w:val="a"/>
     <w:semiHidden/>
+    <w:rsid w:val="00F16BD6"/>
     <w:pPr>
       <w:ind w:left="1400"/>
     </w:pPr>
@@ -14618,10 +13009,12 @@
       <w:szCs w:val="18"/>
     </w:rPr>
   </w:style>
-  <w:style w:type="paragraph" w:styleId="a7">
+  <w:style w:type="paragraph" w:styleId="aa">
     <w:name w:val="footer"/>
     <w:basedOn w:val="a"/>
+    <w:link w:val="ab"/>
     <w:qFormat/>
+    <w:rsid w:val="00F16BD6"/>
     <w:pPr>
       <w:tabs>
         <w:tab w:val="center" w:pos="4320"/>
@@ -14629,10 +13022,12 @@
       </w:tabs>
     </w:pPr>
   </w:style>
-  <w:style w:type="paragraph" w:styleId="a8">
+  <w:style w:type="paragraph" w:styleId="ac">
     <w:name w:val="header"/>
     <w:basedOn w:val="a"/>
+    <w:link w:val="ad"/>
     <w:qFormat/>
+    <w:rsid w:val="00F16BD6"/>
     <w:pPr>
       <w:tabs>
         <w:tab w:val="center" w:pos="4320"/>
@@ -14646,6 +13041,7 @@
     <w:next w:val="a"/>
     <w:uiPriority w:val="39"/>
     <w:qFormat/>
+    <w:rsid w:val="00F16BD6"/>
     <w:pPr>
       <w:spacing w:before="120"/>
     </w:pPr>
@@ -14664,6 +13060,7 @@
     <w:next w:val="a"/>
     <w:semiHidden/>
     <w:qFormat/>
+    <w:rsid w:val="00F16BD6"/>
     <w:pPr>
       <w:ind w:left="600"/>
     </w:pPr>
@@ -14673,10 +13070,12 @@
       <w:szCs w:val="18"/>
     </w:rPr>
   </w:style>
-  <w:style w:type="paragraph" w:styleId="a9">
+  <w:style w:type="paragraph" w:styleId="ae">
     <w:name w:val="Subtitle"/>
     <w:basedOn w:val="a"/>
+    <w:link w:val="af"/>
     <w:qFormat/>
+    <w:rsid w:val="00F16BD6"/>
     <w:pPr>
       <w:spacing w:after="60"/>
       <w:jc w:val="center"/>
@@ -14687,11 +13086,13 @@
       <w:lang w:val="en-AU"/>
     </w:rPr>
   </w:style>
-  <w:style w:type="paragraph" w:styleId="aa">
+  <w:style w:type="paragraph" w:styleId="af0">
     <w:name w:val="footnote text"/>
     <w:basedOn w:val="a"/>
+    <w:link w:val="af1"/>
     <w:semiHidden/>
     <w:qFormat/>
+    <w:rsid w:val="00F16BD6"/>
     <w:pPr>
       <w:keepNext/>
       <w:keepLines/>
@@ -14711,6 +13112,7 @@
     <w:next w:val="a"/>
     <w:semiHidden/>
     <w:qFormat/>
+    <w:rsid w:val="00F16BD6"/>
     <w:pPr>
       <w:ind w:left="1000"/>
     </w:pPr>
@@ -14726,6 +13128,7 @@
     <w:next w:val="a"/>
     <w:uiPriority w:val="39"/>
     <w:qFormat/>
+    <w:rsid w:val="00F16BD6"/>
     <w:pPr>
       <w:ind w:left="200"/>
     </w:pPr>
@@ -14742,6 +13145,7 @@
     <w:next w:val="a"/>
     <w:semiHidden/>
     <w:qFormat/>
+    <w:rsid w:val="00F16BD6"/>
     <w:pPr>
       <w:ind w:left="1600"/>
     </w:pPr>
@@ -14751,11 +13155,13 @@
       <w:szCs w:val="18"/>
     </w:rPr>
   </w:style>
-  <w:style w:type="paragraph" w:styleId="ab">
+  <w:style w:type="paragraph" w:styleId="af2">
     <w:name w:val="Title"/>
     <w:basedOn w:val="a"/>
     <w:next w:val="a"/>
+    <w:link w:val="af3"/>
     <w:qFormat/>
+    <w:rsid w:val="00F16BD6"/>
     <w:pPr>
       <w:spacing w:line="240" w:lineRule="auto"/>
       <w:jc w:val="center"/>
@@ -14765,52 +13171,58 @@
       <w:sz w:val="36"/>
     </w:rPr>
   </w:style>
-  <w:style w:type="character" w:styleId="ac">
+  <w:style w:type="character" w:styleId="af4">
     <w:name w:val="Strong"/>
     <w:basedOn w:val="a0"/>
     <w:qFormat/>
+    <w:rsid w:val="00F16BD6"/>
     <w:rPr>
       <w:b/>
     </w:rPr>
   </w:style>
-  <w:style w:type="character" w:styleId="ad">
+  <w:style w:type="character" w:styleId="af5">
     <w:name w:val="page number"/>
     <w:basedOn w:val="a0"/>
     <w:qFormat/>
+    <w:rsid w:val="00F16BD6"/>
   </w:style>
-  <w:style w:type="character" w:styleId="ae">
+  <w:style w:type="character" w:styleId="af6">
     <w:name w:val="FollowedHyperlink"/>
     <w:basedOn w:val="a0"/>
     <w:qFormat/>
+    <w:rsid w:val="00F16BD6"/>
     <w:rPr>
       <w:color w:val="800080"/>
       <w:u w:val="single"/>
     </w:rPr>
   </w:style>
-  <w:style w:type="character" w:styleId="af">
+  <w:style w:type="character" w:styleId="af7">
     <w:name w:val="Hyperlink"/>
     <w:basedOn w:val="a0"/>
     <w:uiPriority w:val="99"/>
     <w:qFormat/>
+    <w:rsid w:val="00F16BD6"/>
     <w:rPr>
       <w:color w:val="0000FF"/>
       <w:u w:val="single"/>
     </w:rPr>
   </w:style>
-  <w:style w:type="character" w:styleId="af0">
+  <w:style w:type="character" w:styleId="af8">
     <w:name w:val="footnote reference"/>
     <w:basedOn w:val="a0"/>
     <w:semiHidden/>
     <w:qFormat/>
+    <w:rsid w:val="00F16BD6"/>
     <w:rPr>
       <w:sz w:val="20"/>
       <w:vertAlign w:val="superscript"/>
     </w:rPr>
   </w:style>
-  <w:style w:type="table" w:styleId="af1">
+  <w:style w:type="table" w:styleId="af9">
     <w:name w:val="Table Grid"/>
     <w:basedOn w:val="a1"/>
     <w:qFormat/>
+    <w:rsid w:val="00F16BD6"/>
     <w:tblPr>
       <w:tblBorders>
         <w:top w:val="single" w:sz="4" w:space="0" w:color="auto"/>
@@ -14822,12 +13234,13 @@
       </w:tblBorders>
     </w:tblPr>
   </w:style>
-  <w:style w:type="table" w:styleId="af2">
+  <w:style w:type="table" w:styleId="afa">
     <w:name w:val="Colorful List"/>
     <w:basedOn w:val="a1"/>
     <w:uiPriority w:val="72"/>
     <w:unhideWhenUsed/>
     <w:qFormat/>
+    <w:rsid w:val="00F16BD6"/>
     <w:rPr>
       <w:color w:val="000000" w:themeColor="text1"/>
     </w:rPr>
@@ -14900,6 +13313,7 @@
     <w:name w:val="Paragraph2"/>
     <w:basedOn w:val="a"/>
     <w:qFormat/>
+    <w:rsid w:val="00F16BD6"/>
     <w:pPr>
       <w:spacing w:before="80"/>
       <w:ind w:left="720"/>
@@ -14913,6 +13327,7 @@
   <w:style w:type="paragraph" w:customStyle="1" w:styleId="Bullet1">
     <w:name w:val="Bullet1"/>
     <w:basedOn w:val="a"/>
+    <w:rsid w:val="00F16BD6"/>
     <w:pPr>
       <w:ind w:left="720" w:hanging="432"/>
     </w:pPr>
@@ -14921,6 +13336,7 @@
     <w:name w:val="Bullet2"/>
     <w:basedOn w:val="a"/>
     <w:qFormat/>
+    <w:rsid w:val="00F16BD6"/>
     <w:pPr>
       <w:ind w:left="1440" w:hanging="360"/>
     </w:pPr>
@@ -14932,6 +13348,7 @@
     <w:name w:val="Tabletext"/>
     <w:basedOn w:val="a"/>
     <w:qFormat/>
+    <w:rsid w:val="00F16BD6"/>
     <w:pPr>
       <w:keepLines/>
       <w:spacing w:after="120"/>
@@ -14941,6 +13358,7 @@
     <w:name w:val="Main Title"/>
     <w:basedOn w:val="a"/>
     <w:qFormat/>
+    <w:rsid w:val="00F16BD6"/>
     <w:pPr>
       <w:spacing w:before="480" w:after="60" w:line="240" w:lineRule="auto"/>
       <w:jc w:val="center"/>
@@ -14954,6 +13372,7 @@
   <w:style w:type="paragraph" w:customStyle="1" w:styleId="Paragraph1">
     <w:name w:val="Paragraph1"/>
     <w:basedOn w:val="a"/>
+    <w:rsid w:val="00F16BD6"/>
     <w:pPr>
       <w:spacing w:before="80" w:line="240" w:lineRule="auto"/>
       <w:jc w:val="both"/>
@@ -14963,6 +13382,7 @@
     <w:name w:val="Paragraph3"/>
     <w:basedOn w:val="a"/>
     <w:qFormat/>
+    <w:rsid w:val="00F16BD6"/>
     <w:pPr>
       <w:spacing w:before="80" w:line="240" w:lineRule="auto"/>
       <w:ind w:left="1530"/>
@@ -14973,6 +13393,7 @@
     <w:name w:val="Paragraph4"/>
     <w:basedOn w:val="a"/>
     <w:qFormat/>
+    <w:rsid w:val="00F16BD6"/>
     <w:pPr>
       <w:spacing w:before="80" w:line="240" w:lineRule="auto"/>
       <w:ind w:left="2250"/>
@@ -14983,6 +13404,7 @@
     <w:name w:val="Body"/>
     <w:basedOn w:val="a"/>
     <w:qFormat/>
+    <w:rsid w:val="00F16BD6"/>
     <w:pPr>
       <w:widowControl/>
       <w:spacing w:before="120" w:line="240" w:lineRule="auto"/>
@@ -14993,10 +13415,11 @@
     <w:name w:val="Bullet"/>
     <w:basedOn w:val="a"/>
     <w:qFormat/>
+    <w:rsid w:val="00F16BD6"/>
     <w:pPr>
       <w:widowControl/>
       <w:numPr>
-        <w:numId w:val="2"/>
+        <w:numId w:val="3"/>
       </w:numPr>
       <w:spacing w:before="120" w:line="240" w:lineRule="auto"/>
       <w:ind w:right="360"/>
@@ -15006,8 +13429,9 @@
   <w:style w:type="paragraph" w:customStyle="1" w:styleId="InfoBlue">
     <w:name w:val="InfoBlue"/>
     <w:basedOn w:val="a"/>
-    <w:next w:val="a5"/>
+    <w:next w:val="a6"/>
     <w:qFormat/>
+    <w:rsid w:val="00F16BD6"/>
     <w:pPr>
       <w:spacing w:before="240" w:after="120"/>
       <w:jc w:val="both"/>
@@ -15020,6 +13444,7 @@
   <w:style w:type="character" w:customStyle="1" w:styleId="tw4winMark">
     <w:name w:val="tw4winMark"/>
     <w:qFormat/>
+    <w:rsid w:val="00F16BD6"/>
     <w:rPr>
       <w:rFonts w:ascii="Courier New" w:hAnsi="Courier New"/>
       <w:vanish/>
@@ -15030,6 +13455,7 @@
   <w:style w:type="character" w:customStyle="1" w:styleId="tw4winError">
     <w:name w:val="tw4winError"/>
     <w:qFormat/>
+    <w:rsid w:val="00F16BD6"/>
     <w:rPr>
       <w:rFonts w:ascii="Courier New" w:hAnsi="Courier New"/>
       <w:color w:val="00FF00"/>
@@ -15039,6 +13465,7 @@
   <w:style w:type="character" w:customStyle="1" w:styleId="tw4winTerm">
     <w:name w:val="tw4winTerm"/>
     <w:qFormat/>
+    <w:rsid w:val="00F16BD6"/>
     <w:rPr>
       <w:color w:val="0000FF"/>
     </w:rPr>
@@ -15046,6 +13473,7 @@
   <w:style w:type="character" w:customStyle="1" w:styleId="tw4winPopup">
     <w:name w:val="tw4winPopup"/>
     <w:qFormat/>
+    <w:rsid w:val="00F16BD6"/>
     <w:rPr>
       <w:rFonts w:ascii="Courier New" w:hAnsi="Courier New"/>
       <w:color w:val="008000"/>
@@ -15054,6 +13482,7 @@
   <w:style w:type="character" w:customStyle="1" w:styleId="tw4winJump">
     <w:name w:val="tw4winJump"/>
     <w:qFormat/>
+    <w:rsid w:val="00F16BD6"/>
     <w:rPr>
       <w:rFonts w:ascii="Courier New" w:hAnsi="Courier New"/>
       <w:color w:val="008080"/>
@@ -15062,6 +13491,7 @@
   <w:style w:type="character" w:customStyle="1" w:styleId="tw4winExternal">
     <w:name w:val="tw4winExternal"/>
     <w:qFormat/>
+    <w:rsid w:val="00F16BD6"/>
     <w:rPr>
       <w:rFonts w:ascii="Courier New" w:hAnsi="Courier New"/>
       <w:color w:val="808080"/>
@@ -15070,6 +13500,7 @@
   <w:style w:type="character" w:customStyle="1" w:styleId="tw4winInternal">
     <w:name w:val="tw4winInternal"/>
     <w:qFormat/>
+    <w:rsid w:val="00F16BD6"/>
     <w:rPr>
       <w:rFonts w:ascii="Courier New" w:hAnsi="Courier New"/>
       <w:color w:val="FF0000"/>
@@ -15080,6 +13511,7 @@
     <w:basedOn w:val="a"/>
     <w:uiPriority w:val="34"/>
     <w:qFormat/>
+    <w:rsid w:val="00F16BD6"/>
     <w:pPr>
       <w:spacing w:line="240" w:lineRule="auto"/>
       <w:ind w:firstLineChars="200" w:firstLine="420"/>
@@ -15096,6 +13528,7 @@
     <w:basedOn w:val="a"/>
     <w:uiPriority w:val="34"/>
     <w:qFormat/>
+    <w:rsid w:val="00F16BD6"/>
     <w:pPr>
       <w:spacing w:line="240" w:lineRule="auto"/>
       <w:ind w:firstLineChars="200" w:firstLine="420"/>
@@ -15107,11 +13540,12 @@
       <w:sz w:val="21"/>
     </w:rPr>
   </w:style>
-  <w:style w:type="paragraph" w:styleId="af3">
+  <w:style w:type="paragraph" w:styleId="afb">
     <w:name w:val="List Paragraph"/>
     <w:basedOn w:val="a"/>
     <w:uiPriority w:val="34"/>
     <w:qFormat/>
+    <w:rsid w:val="00F16BD6"/>
     <w:pPr>
       <w:ind w:firstLineChars="200" w:firstLine="420"/>
     </w:pPr>
@@ -15123,6 +13557,7 @@
     <w:uiPriority w:val="39"/>
     <w:unhideWhenUsed/>
     <w:qFormat/>
+    <w:rsid w:val="00F16BD6"/>
     <w:pPr>
       <w:keepLines/>
       <w:widowControl/>
@@ -15138,6 +13573,185 @@
       <w:color w:val="2F5496" w:themeColor="accent1" w:themeShade="BF"/>
       <w:sz w:val="28"/>
       <w:szCs w:val="28"/>
+    </w:rPr>
+  </w:style>
+  <w:style w:type="character" w:customStyle="1" w:styleId="10">
+    <w:name w:val="标题 1 字符"/>
+    <w:basedOn w:val="a0"/>
+    <w:link w:val="1"/>
+    <w:rsid w:val="00F16BD6"/>
+    <w:rPr>
+      <w:rFonts w:ascii="宋体" w:hAnsi="宋体"/>
+      <w:b/>
+      <w:color w:val="000000" w:themeColor="text1"/>
+      <w:sz w:val="24"/>
+    </w:rPr>
+  </w:style>
+  <w:style w:type="character" w:customStyle="1" w:styleId="a7">
+    <w:name w:val="正文文本 字符"/>
+    <w:basedOn w:val="a0"/>
+    <w:link w:val="a6"/>
+    <w:rsid w:val="00F16BD6"/>
+    <w:rPr>
+      <w:rFonts w:ascii="宋体"/>
+    </w:rPr>
+  </w:style>
+  <w:style w:type="character" w:customStyle="1" w:styleId="a9">
+    <w:name w:val="正文文本缩进 字符"/>
+    <w:basedOn w:val="a0"/>
+    <w:link w:val="a8"/>
+    <w:rsid w:val="00F16BD6"/>
+    <w:rPr>
+      <w:rFonts w:ascii="宋体"/>
+      <w:i/>
+      <w:color w:val="0000FF"/>
+      <w:u w:val="single"/>
+    </w:rPr>
+  </w:style>
+  <w:style w:type="character" w:customStyle="1" w:styleId="af3">
+    <w:name w:val="标题 字符"/>
+    <w:basedOn w:val="a0"/>
+    <w:link w:val="af2"/>
+    <w:rsid w:val="00F16BD6"/>
+    <w:rPr>
+      <w:rFonts w:ascii="宋体"/>
+      <w:b/>
+      <w:sz w:val="36"/>
+    </w:rPr>
+  </w:style>
+  <w:style w:type="character" w:customStyle="1" w:styleId="20">
+    <w:name w:val="标题 2 字符"/>
+    <w:basedOn w:val="a0"/>
+    <w:link w:val="2"/>
+    <w:rsid w:val="00F16BD6"/>
+    <w:rPr>
+      <w:rFonts w:ascii="宋体" w:hAnsi="宋体"/>
+      <w:b/>
+      <w:color w:val="000000" w:themeColor="text1"/>
+    </w:rPr>
+  </w:style>
+  <w:style w:type="character" w:customStyle="1" w:styleId="30">
+    <w:name w:val="标题 3 字符"/>
+    <w:basedOn w:val="a0"/>
+    <w:link w:val="3"/>
+    <w:rsid w:val="00F16BD6"/>
+    <w:rPr>
+      <w:rFonts w:ascii="宋体" w:hAnsi="宋体"/>
+      <w:color w:val="000000" w:themeColor="text1"/>
+    </w:rPr>
+  </w:style>
+  <w:style w:type="character" w:customStyle="1" w:styleId="40">
+    <w:name w:val="标题 4 字符"/>
+    <w:basedOn w:val="a0"/>
+    <w:link w:val="4"/>
+    <w:rsid w:val="00F16BD6"/>
+    <w:rPr>
+      <w:rFonts w:ascii="宋体" w:hAnsi="宋体"/>
+      <w:color w:val="000000" w:themeColor="text1"/>
+    </w:rPr>
+  </w:style>
+  <w:style w:type="character" w:customStyle="1" w:styleId="50">
+    <w:name w:val="标题 5 字符"/>
+    <w:basedOn w:val="a0"/>
+    <w:link w:val="5"/>
+    <w:rsid w:val="00F16BD6"/>
+    <w:rPr>
+      <w:rFonts w:ascii="宋体"/>
+      <w:sz w:val="22"/>
+    </w:rPr>
+  </w:style>
+  <w:style w:type="character" w:customStyle="1" w:styleId="60">
+    <w:name w:val="标题 6 字符"/>
+    <w:basedOn w:val="a0"/>
+    <w:link w:val="6"/>
+    <w:rsid w:val="00F16BD6"/>
+    <w:rPr>
+      <w:rFonts w:ascii="宋体"/>
+      <w:i/>
+      <w:sz w:val="22"/>
+    </w:rPr>
+  </w:style>
+  <w:style w:type="character" w:customStyle="1" w:styleId="70">
+    <w:name w:val="标题 7 字符"/>
+    <w:basedOn w:val="a0"/>
+    <w:link w:val="7"/>
+    <w:rsid w:val="00F16BD6"/>
+    <w:rPr>
+      <w:rFonts w:ascii="宋体"/>
+    </w:rPr>
+  </w:style>
+  <w:style w:type="character" w:customStyle="1" w:styleId="80">
+    <w:name w:val="标题 8 字符"/>
+    <w:basedOn w:val="a0"/>
+    <w:link w:val="8"/>
+    <w:rsid w:val="00F16BD6"/>
+    <w:rPr>
+      <w:rFonts w:ascii="宋体"/>
+      <w:i/>
+    </w:rPr>
+  </w:style>
+  <w:style w:type="character" w:customStyle="1" w:styleId="90">
+    <w:name w:val="标题 9 字符"/>
+    <w:basedOn w:val="a0"/>
+    <w:link w:val="9"/>
+    <w:rsid w:val="00F16BD6"/>
+    <w:rPr>
+      <w:rFonts w:ascii="宋体"/>
+      <w:b/>
+      <w:i/>
+      <w:sz w:val="18"/>
+    </w:rPr>
+  </w:style>
+  <w:style w:type="character" w:customStyle="1" w:styleId="af">
+    <w:name w:val="副标题 字符"/>
+    <w:basedOn w:val="a0"/>
+    <w:link w:val="ae"/>
+    <w:rsid w:val="00F16BD6"/>
+    <w:rPr>
+      <w:rFonts w:ascii="宋体"/>
+      <w:i/>
+      <w:sz w:val="36"/>
+      <w:lang w:val="en-AU"/>
+    </w:rPr>
+  </w:style>
+  <w:style w:type="character" w:customStyle="1" w:styleId="af1">
+    <w:name w:val="脚注文本 字符"/>
+    <w:basedOn w:val="a0"/>
+    <w:link w:val="af0"/>
+    <w:semiHidden/>
+    <w:rsid w:val="00F16BD6"/>
+    <w:rPr>
+      <w:rFonts w:ascii="宋体"/>
+      <w:sz w:val="16"/>
+    </w:rPr>
+  </w:style>
+  <w:style w:type="character" w:customStyle="1" w:styleId="a5">
+    <w:name w:val="文档结构图 字符"/>
+    <w:basedOn w:val="a0"/>
+    <w:link w:val="a4"/>
+    <w:semiHidden/>
+    <w:rsid w:val="00F16BD6"/>
+    <w:rPr>
+      <w:rFonts w:ascii="宋体"/>
+      <w:shd w:val="clear" w:color="auto" w:fill="000080"/>
+    </w:rPr>
+  </w:style>
+  <w:style w:type="character" w:customStyle="1" w:styleId="ab">
+    <w:name w:val="页脚 字符"/>
+    <w:basedOn w:val="a0"/>
+    <w:link w:val="aa"/>
+    <w:rsid w:val="00F16BD6"/>
+    <w:rPr>
+      <w:rFonts w:ascii="宋体"/>
+    </w:rPr>
+  </w:style>
+  <w:style w:type="character" w:customStyle="1" w:styleId="ad">
+    <w:name w:val="页眉 字符"/>
+    <w:basedOn w:val="a0"/>
+    <w:link w:val="ac"/>
+    <w:rsid w:val="00F16BD6"/>
+    <w:rPr>
+      <w:rFonts w:ascii="宋体"/>
     </w:rPr>
   </w:style>
 </w:styles>
@@ -15420,7 +14034,7 @@
 </file>
 
 <file path=customXml/itemProps2.xml><?xml version="1.0" encoding="utf-8"?>
-<ds:datastoreItem xmlns:ds="http://schemas.openxmlformats.org/officeDocument/2006/customXml" ds:itemID="{AA64A64E-7B5A-47E3-A44F-67B3C0D309C1}">
+<ds:datastoreItem xmlns:ds="http://schemas.openxmlformats.org/officeDocument/2006/customXml" ds:itemID="{7871E1CA-72C5-44C9-8777-91B743831DA1}">
   <ds:schemaRefs>
     <ds:schemaRef ds:uri="http://schemas.openxmlformats.org/officeDocument/2006/bibliography"/>
   </ds:schemaRefs>

</xml_diff>